<commit_message>
Added C++ and VHDL, and changed microcontrollers to Atmel AVR
</commit_message>
<xml_diff>
--- a/Aftab Resume - Two Pager.docx
+++ b/Aftab Resume - Two Pager.docx
@@ -1,6 +1,6 @@
 
 <file path=word/document.xml><?xml version="1.0" encoding="utf-8"?>
-<w:document xmlns:wpc="http://schemas.microsoft.com/office/word/2010/wordprocessingCanvas" xmlns:cx="http://schemas.microsoft.com/office/drawing/2014/chartex" xmlns:cx1="http://schemas.microsoft.com/office/drawing/2015/9/8/chartex" xmlns:mc="http://schemas.openxmlformats.org/markup-compatibility/2006" xmlns:o="urn:schemas-microsoft-com:office:office" xmlns:r="http://schemas.openxmlformats.org/officeDocument/2006/relationships" xmlns:m="http://schemas.openxmlformats.org/officeDocument/2006/math" xmlns:v="urn:schemas-microsoft-com:vml" xmlns:wp14="http://schemas.microsoft.com/office/word/2010/wordprocessingDrawing" xmlns:wp="http://schemas.openxmlformats.org/drawingml/2006/wordprocessingDrawing" xmlns:w10="urn:schemas-microsoft-com:office:word" xmlns:w="http://schemas.openxmlformats.org/wordprocessingml/2006/main" xmlns:w14="http://schemas.microsoft.com/office/word/2010/wordml" xmlns:w15="http://schemas.microsoft.com/office/word/2012/wordml" xmlns:w16se="http://schemas.microsoft.com/office/word/2015/wordml/symex" xmlns:wpg="http://schemas.microsoft.com/office/word/2010/wordprocessingGroup" xmlns:wpi="http://schemas.microsoft.com/office/word/2010/wordprocessingInk" xmlns:wne="http://schemas.microsoft.com/office/word/2006/wordml" xmlns:wps="http://schemas.microsoft.com/office/word/2010/wordprocessingShape" mc:Ignorable="w14 w15 w16se wp14">
+<w:document xmlns:wpc="http://schemas.microsoft.com/office/word/2010/wordprocessingCanvas" xmlns:cx="http://schemas.microsoft.com/office/drawing/2014/chartex" xmlns:cx1="http://schemas.microsoft.com/office/drawing/2015/9/8/chartex" xmlns:cx2="http://schemas.microsoft.com/office/drawing/2015/10/21/chartex" xmlns:mc="http://schemas.openxmlformats.org/markup-compatibility/2006" xmlns:o="urn:schemas-microsoft-com:office:office" xmlns:r="http://schemas.openxmlformats.org/officeDocument/2006/relationships" xmlns:m="http://schemas.openxmlformats.org/officeDocument/2006/math" xmlns:v="urn:schemas-microsoft-com:vml" xmlns:wp14="http://schemas.microsoft.com/office/word/2010/wordprocessingDrawing" xmlns:wp="http://schemas.openxmlformats.org/drawingml/2006/wordprocessingDrawing" xmlns:w10="urn:schemas-microsoft-com:office:word" xmlns:w="http://schemas.openxmlformats.org/wordprocessingml/2006/main" xmlns:w14="http://schemas.microsoft.com/office/word/2010/wordml" xmlns:w15="http://schemas.microsoft.com/office/word/2012/wordml" xmlns:w16se="http://schemas.microsoft.com/office/word/2015/wordml/symex" xmlns:wpg="http://schemas.microsoft.com/office/word/2010/wordprocessingGroup" xmlns:wpi="http://schemas.microsoft.com/office/word/2010/wordprocessingInk" xmlns:wne="http://schemas.microsoft.com/office/word/2006/wordml" xmlns:wps="http://schemas.microsoft.com/office/word/2010/wordprocessingShape" mc:Ignorable="w14 w15 w16se wp14">
   <w:body>
     <w:p>
       <w:pPr>
@@ -104,8 +104,6 @@
         </w:rPr>
         <w:t>820-7679</w:t>
       </w:r>
-      <w:bookmarkStart w:id="0" w:name="_GoBack"/>
-      <w:bookmarkEnd w:id="0"/>
     </w:p>
     <w:p>
       <w:pPr>
@@ -254,7 +252,42 @@
           <w:rFonts w:ascii="Arial" w:hAnsi="Arial" w:cs="Arial"/>
           <w:sz w:val="18"/>
         </w:rPr>
-        <w:t xml:space="preserve"> Java </w:t>
+        <w:t xml:space="preserve"> </w:t>
+      </w:r>
+      <w:r>
+        <w:rPr>
+          <w:rFonts w:ascii="Arial" w:hAnsi="Arial" w:cs="Arial"/>
+          <w:sz w:val="18"/>
+        </w:rPr>
+        <w:t>C++</w:t>
+      </w:r>
+      <w:r>
+        <w:rPr>
+          <w:rFonts w:ascii="Arial" w:hAnsi="Arial" w:cs="Arial"/>
+          <w:sz w:val="18"/>
+        </w:rPr>
+        <w:t xml:space="preserve"> </w:t>
+      </w:r>
+      <w:r>
+        <w:rPr>
+          <w:rFonts w:ascii="Arial" w:hAnsi="Arial" w:cs="Arial"/>
+          <w:sz w:val="18"/>
+        </w:rPr>
+        <w:t>•</w:t>
+      </w:r>
+      <w:r>
+        <w:rPr>
+          <w:rFonts w:ascii="Arial" w:hAnsi="Arial" w:cs="Arial"/>
+          <w:sz w:val="18"/>
+        </w:rPr>
+        <w:t xml:space="preserve"> </w:t>
+      </w:r>
+      <w:r>
+        <w:rPr>
+          <w:rFonts w:ascii="Arial" w:hAnsi="Arial" w:cs="Arial"/>
+          <w:sz w:val="18"/>
+        </w:rPr>
+        <w:t xml:space="preserve">Java </w:t>
       </w:r>
       <w:r>
         <w:rPr>
@@ -275,7 +308,35 @@
           <w:rFonts w:ascii="Arial" w:hAnsi="Arial" w:cs="Arial"/>
           <w:sz w:val="18"/>
         </w:rPr>
-        <w:t xml:space="preserve">• </w:t>
+        <w:t>•</w:t>
+      </w:r>
+      <w:r>
+        <w:rPr>
+          <w:rFonts w:ascii="Arial" w:hAnsi="Arial" w:cs="Arial"/>
+          <w:sz w:val="18"/>
+        </w:rPr>
+        <w:t xml:space="preserve"> VHDL</w:t>
+      </w:r>
+      <w:r>
+        <w:rPr>
+          <w:rFonts w:ascii="Arial" w:hAnsi="Arial" w:cs="Arial"/>
+          <w:sz w:val="18"/>
+        </w:rPr>
+        <w:t xml:space="preserve"> </w:t>
+      </w:r>
+      <w:r>
+        <w:rPr>
+          <w:rFonts w:ascii="Arial" w:hAnsi="Arial" w:cs="Arial"/>
+          <w:sz w:val="18"/>
+        </w:rPr>
+        <w:t>•</w:t>
+      </w:r>
+      <w:r>
+        <w:rPr>
+          <w:rFonts w:ascii="Arial" w:hAnsi="Arial" w:cs="Arial"/>
+          <w:sz w:val="18"/>
+        </w:rPr>
+        <w:t xml:space="preserve"> </w:t>
       </w:r>
       <w:r>
         <w:rPr>
@@ -325,27 +386,6 @@
           <w:sz w:val="18"/>
         </w:rPr>
         <w:t>S</w:t>
-      </w:r>
-      <w:r>
-        <w:rPr>
-          <w:rFonts w:ascii="Arial" w:hAnsi="Arial" w:cs="Arial"/>
-          <w:sz w:val="18"/>
-        </w:rPr>
-        <w:t xml:space="preserve"> </w:t>
-      </w:r>
-      <w:r>
-        <w:rPr>
-          <w:rFonts w:ascii="Arial" w:hAnsi="Arial" w:cs="Arial"/>
-          <w:sz w:val="18"/>
-        </w:rPr>
-        <w:t>•</w:t>
-      </w:r>
-      <w:r>
-        <w:rPr>
-          <w:rFonts w:ascii="Arial" w:hAnsi="Arial" w:cs="Arial"/>
-          <w:sz w:val="18"/>
-        </w:rPr>
-        <w:t xml:space="preserve"> Assembly (8051)</w:t>
       </w:r>
     </w:p>
     <w:p>
@@ -378,7 +418,7 @@
           <w:rFonts w:ascii="Arial" w:hAnsi="Arial" w:cs="Arial"/>
           <w:sz w:val="18"/>
         </w:rPr>
-        <w:t xml:space="preserve">MS Visual Studio </w:t>
+        <w:t xml:space="preserve">Visual Studio </w:t>
       </w:r>
       <w:r>
         <w:rPr>
@@ -420,7 +460,23 @@
           <w:rFonts w:ascii="Arial" w:hAnsi="Arial" w:cs="Arial"/>
           <w:sz w:val="18"/>
         </w:rPr>
-        <w:t xml:space="preserve"> Git </w:t>
+        <w:t xml:space="preserve"> </w:t>
+      </w:r>
+      <w:proofErr w:type="spellStart"/>
+      <w:r>
+        <w:rPr>
+          <w:rFonts w:ascii="Arial" w:hAnsi="Arial" w:cs="Arial"/>
+          <w:sz w:val="18"/>
+        </w:rPr>
+        <w:t>Git</w:t>
+      </w:r>
+      <w:proofErr w:type="spellEnd"/>
+      <w:r>
+        <w:rPr>
+          <w:rFonts w:ascii="Arial" w:hAnsi="Arial" w:cs="Arial"/>
+          <w:sz w:val="18"/>
+        </w:rPr>
+        <w:t xml:space="preserve"> </w:t>
       </w:r>
       <w:r>
         <w:rPr>
@@ -496,13 +552,6 @@
           <w:rFonts w:ascii="Arial" w:hAnsi="Arial" w:cs="Arial"/>
           <w:sz w:val="18"/>
         </w:rPr>
-        <w:t xml:space="preserve"> •</w:t>
-      </w:r>
-      <w:r>
-        <w:rPr>
-          <w:rFonts w:ascii="Arial" w:hAnsi="Arial" w:cs="Arial"/>
-          <w:sz w:val="18"/>
-        </w:rPr>
         <w:t xml:space="preserve"> </w:t>
       </w:r>
       <w:r>
@@ -510,7 +559,7 @@
           <w:rFonts w:ascii="Arial" w:hAnsi="Arial" w:cs="Arial"/>
           <w:sz w:val="18"/>
         </w:rPr>
-        <w:t>Arduino</w:t>
+        <w:t>AVR</w:t>
       </w:r>
       <w:r>
         <w:rPr>
@@ -596,6 +645,8 @@
         </w:rPr>
         <w:t>Smart Servo Motors</w:t>
       </w:r>
+      <w:bookmarkStart w:id="0" w:name="_GoBack"/>
+      <w:bookmarkEnd w:id="0"/>
     </w:p>
     <w:p>
       <w:pPr>
@@ -773,7 +824,27 @@
                 <w:sz w:val="18"/>
                 <w:szCs w:val="18"/>
               </w:rPr>
-              <w:t>Dean’s Honour List (2014 – 2015)</w:t>
+              <w:t xml:space="preserve">Dean’s </w:t>
+            </w:r>
+            <w:proofErr w:type="spellStart"/>
+            <w:r>
+              <w:rPr>
+                <w:rFonts w:ascii="Arial" w:hAnsi="Arial" w:cs="Arial"/>
+                <w:color w:val="000000" w:themeColor="text1"/>
+                <w:sz w:val="18"/>
+                <w:szCs w:val="18"/>
+              </w:rPr>
+              <w:t>Honour</w:t>
+            </w:r>
+            <w:proofErr w:type="spellEnd"/>
+            <w:r>
+              <w:rPr>
+                <w:rFonts w:ascii="Arial" w:hAnsi="Arial" w:cs="Arial"/>
+                <w:color w:val="000000" w:themeColor="text1"/>
+                <w:sz w:val="18"/>
+                <w:szCs w:val="18"/>
+              </w:rPr>
+              <w:t xml:space="preserve"> List (2014 – 2015)</w:t>
             </w:r>
           </w:p>
           <w:p>
@@ -932,6 +1003,7 @@
                 <w:sz w:val="20"/>
               </w:rPr>
             </w:pPr>
+            <w:proofErr w:type="spellStart"/>
             <w:r>
               <w:rPr>
                 <w:rFonts w:ascii="Arial" w:hAnsi="Arial" w:cs="Arial"/>
@@ -939,7 +1011,17 @@
                 <w:color w:val="000000" w:themeColor="text1"/>
                 <w:sz w:val="20"/>
               </w:rPr>
-              <w:t>Kardium Inc.</w:t>
+              <w:t>Kardium</w:t>
+            </w:r>
+            <w:proofErr w:type="spellEnd"/>
+            <w:r>
+              <w:rPr>
+                <w:rFonts w:ascii="Arial" w:hAnsi="Arial" w:cs="Arial"/>
+                <w:b/>
+                <w:color w:val="000000" w:themeColor="text1"/>
+                <w:sz w:val="20"/>
+              </w:rPr>
+              <w:t xml:space="preserve"> Inc.</w:t>
             </w:r>
           </w:p>
           <w:p>
@@ -1109,7 +1191,27 @@
           <w:sz w:val="18"/>
           <w:szCs w:val="18"/>
         </w:rPr>
-        <w:t xml:space="preserve">Designed/updated PCBs using Altium, populated </w:t>
+        <w:t xml:space="preserve">Designed/updated PCBs using </w:t>
+      </w:r>
+      <w:proofErr w:type="spellStart"/>
+      <w:r>
+        <w:rPr>
+          <w:rFonts w:ascii="Arial" w:hAnsi="Arial" w:cs="Arial"/>
+          <w:color w:val="000000" w:themeColor="text1"/>
+          <w:sz w:val="18"/>
+          <w:szCs w:val="18"/>
+        </w:rPr>
+        <w:t>Altium</w:t>
+      </w:r>
+      <w:proofErr w:type="spellEnd"/>
+      <w:r>
+        <w:rPr>
+          <w:rFonts w:ascii="Arial" w:hAnsi="Arial" w:cs="Arial"/>
+          <w:color w:val="000000" w:themeColor="text1"/>
+          <w:sz w:val="18"/>
+          <w:szCs w:val="18"/>
+        </w:rPr>
+        <w:t xml:space="preserve">, populated </w:t>
       </w:r>
       <w:r>
         <w:rPr>
@@ -1505,7 +1607,27 @@
           <w:sz w:val="18"/>
           <w:szCs w:val="18"/>
         </w:rPr>
-        <w:t xml:space="preserve">igning a 2-Degree-of-Freedom (DoF) </w:t>
+        <w:t>igning a 2-Degree-of-Freedom (</w:t>
+      </w:r>
+      <w:proofErr w:type="spellStart"/>
+      <w:r>
+        <w:rPr>
+          <w:rFonts w:ascii="Arial" w:hAnsi="Arial" w:cs="Arial"/>
+          <w:color w:val="000000" w:themeColor="text1"/>
+          <w:sz w:val="18"/>
+          <w:szCs w:val="18"/>
+        </w:rPr>
+        <w:t>DoF</w:t>
+      </w:r>
+      <w:proofErr w:type="spellEnd"/>
+      <w:r>
+        <w:rPr>
+          <w:rFonts w:ascii="Arial" w:hAnsi="Arial" w:cs="Arial"/>
+          <w:color w:val="000000" w:themeColor="text1"/>
+          <w:sz w:val="18"/>
+          <w:szCs w:val="18"/>
+        </w:rPr>
+        <w:t xml:space="preserve">) </w:t>
       </w:r>
       <w:r>
         <w:rPr>
@@ -1516,6 +1638,7 @@
         </w:rPr>
         <w:t xml:space="preserve">helicopter with all but the lift and yaw </w:t>
       </w:r>
+      <w:proofErr w:type="spellStart"/>
       <w:r>
         <w:rPr>
           <w:rFonts w:ascii="Arial" w:hAnsi="Arial" w:cs="Arial"/>
@@ -1525,6 +1648,7 @@
         </w:rPr>
         <w:t>DoF</w:t>
       </w:r>
+      <w:proofErr w:type="spellEnd"/>
       <w:r>
         <w:rPr>
           <w:rFonts w:ascii="Arial" w:hAnsi="Arial" w:cs="Arial"/>
@@ -1664,7 +1788,7 @@
           <w:sz w:val="18"/>
           <w:szCs w:val="18"/>
         </w:rPr>
-        <w:t>allow for wireless PID tuning and flashing of new firmware</w:t>
+        <w:t>allow for wireless PID tuning</w:t>
       </w:r>
     </w:p>
     <w:p>
@@ -2325,6 +2449,7 @@
                 <w:sz w:val="18"/>
               </w:rPr>
             </w:pPr>
+            <w:proofErr w:type="spellStart"/>
             <w:r>
               <w:rPr>
                 <w:rFonts w:ascii="Arial" w:hAnsi="Arial" w:cs="Arial"/>
@@ -2333,7 +2458,18 @@
                 <w:color w:val="000000" w:themeColor="text1"/>
                 <w:sz w:val="18"/>
               </w:rPr>
-              <w:t>nwHacks Hackathon</w:t>
+              <w:t>nwHacks</w:t>
+            </w:r>
+            <w:proofErr w:type="spellEnd"/>
+            <w:r>
+              <w:rPr>
+                <w:rFonts w:ascii="Arial" w:hAnsi="Arial" w:cs="Arial"/>
+                <w:b/>
+                <w:i/>
+                <w:color w:val="000000" w:themeColor="text1"/>
+                <w:sz w:val="18"/>
+              </w:rPr>
+              <w:t xml:space="preserve"> Hackathon</w:t>
             </w:r>
             <w:r>
               <w:rPr>
@@ -2443,7 +2579,27 @@
           <w:sz w:val="18"/>
           <w:szCs w:val="18"/>
         </w:rPr>
-        <w:t>Developed an Android app which relays alerts sent from the fall detector (i.e. Myo armband) by Bluetooth</w:t>
+        <w:t xml:space="preserve">Developed an Android app which relays alerts sent from the fall detector (i.e. </w:t>
+      </w:r>
+      <w:proofErr w:type="spellStart"/>
+      <w:r>
+        <w:rPr>
+          <w:rFonts w:ascii="Arial" w:hAnsi="Arial" w:cs="Arial"/>
+          <w:color w:val="000000" w:themeColor="text1"/>
+          <w:sz w:val="18"/>
+          <w:szCs w:val="18"/>
+        </w:rPr>
+        <w:t>Myo</w:t>
+      </w:r>
+      <w:proofErr w:type="spellEnd"/>
+      <w:r>
+        <w:rPr>
+          <w:rFonts w:ascii="Arial" w:hAnsi="Arial" w:cs="Arial"/>
+          <w:color w:val="000000" w:themeColor="text1"/>
+          <w:sz w:val="18"/>
+          <w:szCs w:val="18"/>
+        </w:rPr>
+        <w:t xml:space="preserve"> armband) by Bluetooth</w:t>
       </w:r>
     </w:p>
     <w:p>
@@ -3385,6 +3541,7 @@
                 <w:lang w:val="fr-CA"/>
               </w:rPr>
             </w:pPr>
+            <w:proofErr w:type="spellStart"/>
             <w:r>
               <w:rPr>
                 <w:rFonts w:ascii="Arial" w:hAnsi="Arial" w:cs="Arial"/>
@@ -3393,8 +3550,31 @@
                 <w:sz w:val="20"/>
                 <w:lang w:val="fr-CA"/>
               </w:rPr>
-              <w:t>Agilent Technologies, Santa Clara, CA</w:t>
-            </w:r>
+              <w:t>Agilent</w:t>
+            </w:r>
+            <w:proofErr w:type="spellEnd"/>
+            <w:r>
+              <w:rPr>
+                <w:rFonts w:ascii="Arial" w:hAnsi="Arial" w:cs="Arial"/>
+                <w:b/>
+                <w:color w:val="000000" w:themeColor="text1"/>
+                <w:sz w:val="20"/>
+                <w:lang w:val="fr-CA"/>
+              </w:rPr>
+              <w:t xml:space="preserve"> Technologies, Santa Clara, </w:t>
+            </w:r>
+            <w:proofErr w:type="gramStart"/>
+            <w:r>
+              <w:rPr>
+                <w:rFonts w:ascii="Arial" w:hAnsi="Arial" w:cs="Arial"/>
+                <w:b/>
+                <w:color w:val="000000" w:themeColor="text1"/>
+                <w:sz w:val="20"/>
+                <w:lang w:val="fr-CA"/>
+              </w:rPr>
+              <w:t>CA</w:t>
+            </w:r>
+            <w:proofErr w:type="gramEnd"/>
           </w:p>
           <w:p>
             <w:pPr>
@@ -3418,6 +3598,7 @@
               </w:rPr>
               <w:t xml:space="preserve">QA </w:t>
             </w:r>
+            <w:proofErr w:type="spellStart"/>
             <w:r>
               <w:rPr>
                 <w:rFonts w:ascii="Arial" w:hAnsi="Arial" w:cs="Arial"/>
@@ -3429,6 +3610,7 @@
               </w:rPr>
               <w:t>Intern</w:t>
             </w:r>
+            <w:proofErr w:type="spellEnd"/>
             <w:r>
               <w:rPr>
                 <w:rFonts w:ascii="Arial" w:hAnsi="Arial" w:cs="Arial"/>
@@ -3582,7 +3764,27 @@
           <w:sz w:val="18"/>
           <w:szCs w:val="18"/>
         </w:rPr>
-        <w:t xml:space="preserve">Learned VWorks automation and </w:t>
+        <w:t xml:space="preserve">Learned </w:t>
+      </w:r>
+      <w:proofErr w:type="spellStart"/>
+      <w:r>
+        <w:rPr>
+          <w:rFonts w:ascii="Arial" w:hAnsi="Arial" w:cs="Arial"/>
+          <w:color w:val="000000" w:themeColor="text1"/>
+          <w:sz w:val="18"/>
+          <w:szCs w:val="18"/>
+        </w:rPr>
+        <w:t>VWorks</w:t>
+      </w:r>
+      <w:proofErr w:type="spellEnd"/>
+      <w:r>
+        <w:rPr>
+          <w:rFonts w:ascii="Arial" w:hAnsi="Arial" w:cs="Arial"/>
+          <w:color w:val="000000" w:themeColor="text1"/>
+          <w:sz w:val="18"/>
+          <w:szCs w:val="18"/>
+        </w:rPr>
+        <w:t xml:space="preserve"> automation and </w:t>
       </w:r>
       <w:r>
         <w:rPr>
@@ -4180,7 +4382,7 @@
 </file>
 
 <file path=word/endnotes.xml><?xml version="1.0" encoding="utf-8"?>
-<w:endnotes xmlns:wpc="http://schemas.microsoft.com/office/word/2010/wordprocessingCanvas" xmlns:cx="http://schemas.microsoft.com/office/drawing/2014/chartex" xmlns:cx1="http://schemas.microsoft.com/office/drawing/2015/9/8/chartex" xmlns:mc="http://schemas.openxmlformats.org/markup-compatibility/2006" xmlns:o="urn:schemas-microsoft-com:office:office" xmlns:r="http://schemas.openxmlformats.org/officeDocument/2006/relationships" xmlns:m="http://schemas.openxmlformats.org/officeDocument/2006/math" xmlns:v="urn:schemas-microsoft-com:vml" xmlns:wp14="http://schemas.microsoft.com/office/word/2010/wordprocessingDrawing" xmlns:wp="http://schemas.openxmlformats.org/drawingml/2006/wordprocessingDrawing" xmlns:w10="urn:schemas-microsoft-com:office:word" xmlns:w="http://schemas.openxmlformats.org/wordprocessingml/2006/main" xmlns:w14="http://schemas.microsoft.com/office/word/2010/wordml" xmlns:w15="http://schemas.microsoft.com/office/word/2012/wordml" xmlns:w16se="http://schemas.microsoft.com/office/word/2015/wordml/symex" xmlns:wpg="http://schemas.microsoft.com/office/word/2010/wordprocessingGroup" xmlns:wpi="http://schemas.microsoft.com/office/word/2010/wordprocessingInk" xmlns:wne="http://schemas.microsoft.com/office/word/2006/wordml" xmlns:wps="http://schemas.microsoft.com/office/word/2010/wordprocessingShape" mc:Ignorable="w14 w15 w16se wp14">
+<w:endnotes xmlns:wpc="http://schemas.microsoft.com/office/word/2010/wordprocessingCanvas" xmlns:cx="http://schemas.microsoft.com/office/drawing/2014/chartex" xmlns:cx1="http://schemas.microsoft.com/office/drawing/2015/9/8/chartex" xmlns:cx2="http://schemas.microsoft.com/office/drawing/2015/10/21/chartex" xmlns:mc="http://schemas.openxmlformats.org/markup-compatibility/2006" xmlns:o="urn:schemas-microsoft-com:office:office" xmlns:r="http://schemas.openxmlformats.org/officeDocument/2006/relationships" xmlns:m="http://schemas.openxmlformats.org/officeDocument/2006/math" xmlns:v="urn:schemas-microsoft-com:vml" xmlns:wp14="http://schemas.microsoft.com/office/word/2010/wordprocessingDrawing" xmlns:wp="http://schemas.openxmlformats.org/drawingml/2006/wordprocessingDrawing" xmlns:w10="urn:schemas-microsoft-com:office:word" xmlns:w="http://schemas.openxmlformats.org/wordprocessingml/2006/main" xmlns:w14="http://schemas.microsoft.com/office/word/2010/wordml" xmlns:w15="http://schemas.microsoft.com/office/word/2012/wordml" xmlns:w16se="http://schemas.microsoft.com/office/word/2015/wordml/symex" xmlns:wpg="http://schemas.microsoft.com/office/word/2010/wordprocessingGroup" xmlns:wpi="http://schemas.microsoft.com/office/word/2010/wordprocessingInk" xmlns:wne="http://schemas.microsoft.com/office/word/2006/wordml" xmlns:wps="http://schemas.microsoft.com/office/word/2010/wordprocessingShape" mc:Ignorable="w14 w15 w16se wp14">
   <w:endnote w:type="separator" w:id="-1">
     <w:p>
       <w:pPr>
@@ -4205,7 +4407,7 @@
 </file>
 
 <file path=word/footnotes.xml><?xml version="1.0" encoding="utf-8"?>
-<w:footnotes xmlns:wpc="http://schemas.microsoft.com/office/word/2010/wordprocessingCanvas" xmlns:cx="http://schemas.microsoft.com/office/drawing/2014/chartex" xmlns:cx1="http://schemas.microsoft.com/office/drawing/2015/9/8/chartex" xmlns:mc="http://schemas.openxmlformats.org/markup-compatibility/2006" xmlns:o="urn:schemas-microsoft-com:office:office" xmlns:r="http://schemas.openxmlformats.org/officeDocument/2006/relationships" xmlns:m="http://schemas.openxmlformats.org/officeDocument/2006/math" xmlns:v="urn:schemas-microsoft-com:vml" xmlns:wp14="http://schemas.microsoft.com/office/word/2010/wordprocessingDrawing" xmlns:wp="http://schemas.openxmlformats.org/drawingml/2006/wordprocessingDrawing" xmlns:w10="urn:schemas-microsoft-com:office:word" xmlns:w="http://schemas.openxmlformats.org/wordprocessingml/2006/main" xmlns:w14="http://schemas.microsoft.com/office/word/2010/wordml" xmlns:w15="http://schemas.microsoft.com/office/word/2012/wordml" xmlns:w16se="http://schemas.microsoft.com/office/word/2015/wordml/symex" xmlns:wpg="http://schemas.microsoft.com/office/word/2010/wordprocessingGroup" xmlns:wpi="http://schemas.microsoft.com/office/word/2010/wordprocessingInk" xmlns:wne="http://schemas.microsoft.com/office/word/2006/wordml" xmlns:wps="http://schemas.microsoft.com/office/word/2010/wordprocessingShape" mc:Ignorable="w14 w15 w16se wp14">
+<w:footnotes xmlns:wpc="http://schemas.microsoft.com/office/word/2010/wordprocessingCanvas" xmlns:cx="http://schemas.microsoft.com/office/drawing/2014/chartex" xmlns:cx1="http://schemas.microsoft.com/office/drawing/2015/9/8/chartex" xmlns:cx2="http://schemas.microsoft.com/office/drawing/2015/10/21/chartex" xmlns:mc="http://schemas.openxmlformats.org/markup-compatibility/2006" xmlns:o="urn:schemas-microsoft-com:office:office" xmlns:r="http://schemas.openxmlformats.org/officeDocument/2006/relationships" xmlns:m="http://schemas.openxmlformats.org/officeDocument/2006/math" xmlns:v="urn:schemas-microsoft-com:vml" xmlns:wp14="http://schemas.microsoft.com/office/word/2010/wordprocessingDrawing" xmlns:wp="http://schemas.openxmlformats.org/drawingml/2006/wordprocessingDrawing" xmlns:w10="urn:schemas-microsoft-com:office:word" xmlns:w="http://schemas.openxmlformats.org/wordprocessingml/2006/main" xmlns:w14="http://schemas.microsoft.com/office/word/2010/wordml" xmlns:w15="http://schemas.microsoft.com/office/word/2012/wordml" xmlns:w16se="http://schemas.microsoft.com/office/word/2015/wordml/symex" xmlns:wpg="http://schemas.microsoft.com/office/word/2010/wordprocessingGroup" xmlns:wpi="http://schemas.microsoft.com/office/word/2010/wordprocessingInk" xmlns:wne="http://schemas.microsoft.com/office/word/2006/wordml" xmlns:wps="http://schemas.microsoft.com/office/word/2010/wordprocessingShape" mc:Ignorable="w14 w15 w16se wp14">
   <w:footnote w:type="separator" w:id="-1">
     <w:p>
       <w:pPr>
@@ -4230,7 +4432,7 @@
 </file>
 
 <file path=word/header1.xml><?xml version="1.0" encoding="utf-8"?>
-<w:hdr xmlns:wpc="http://schemas.microsoft.com/office/word/2010/wordprocessingCanvas" xmlns:cx="http://schemas.microsoft.com/office/drawing/2014/chartex" xmlns:cx1="http://schemas.microsoft.com/office/drawing/2015/9/8/chartex" xmlns:mc="http://schemas.openxmlformats.org/markup-compatibility/2006" xmlns:o="urn:schemas-microsoft-com:office:office" xmlns:r="http://schemas.openxmlformats.org/officeDocument/2006/relationships" xmlns:m="http://schemas.openxmlformats.org/officeDocument/2006/math" xmlns:v="urn:schemas-microsoft-com:vml" xmlns:wp14="http://schemas.microsoft.com/office/word/2010/wordprocessingDrawing" xmlns:wp="http://schemas.openxmlformats.org/drawingml/2006/wordprocessingDrawing" xmlns:w10="urn:schemas-microsoft-com:office:word" xmlns:w="http://schemas.openxmlformats.org/wordprocessingml/2006/main" xmlns:w14="http://schemas.microsoft.com/office/word/2010/wordml" xmlns:w15="http://schemas.microsoft.com/office/word/2012/wordml" xmlns:w16se="http://schemas.microsoft.com/office/word/2015/wordml/symex" xmlns:wpg="http://schemas.microsoft.com/office/word/2010/wordprocessingGroup" xmlns:wpi="http://schemas.microsoft.com/office/word/2010/wordprocessingInk" xmlns:wne="http://schemas.microsoft.com/office/word/2006/wordml" xmlns:wps="http://schemas.microsoft.com/office/word/2010/wordprocessingShape" mc:Ignorable="w14 w15 w16se wp14">
+<w:hdr xmlns:wpc="http://schemas.microsoft.com/office/word/2010/wordprocessingCanvas" xmlns:cx="http://schemas.microsoft.com/office/drawing/2014/chartex" xmlns:cx1="http://schemas.microsoft.com/office/drawing/2015/9/8/chartex" xmlns:cx2="http://schemas.microsoft.com/office/drawing/2015/10/21/chartex" xmlns:mc="http://schemas.openxmlformats.org/markup-compatibility/2006" xmlns:o="urn:schemas-microsoft-com:office:office" xmlns:r="http://schemas.openxmlformats.org/officeDocument/2006/relationships" xmlns:m="http://schemas.openxmlformats.org/officeDocument/2006/math" xmlns:v="urn:schemas-microsoft-com:vml" xmlns:wp14="http://schemas.microsoft.com/office/word/2010/wordprocessingDrawing" xmlns:wp="http://schemas.openxmlformats.org/drawingml/2006/wordprocessingDrawing" xmlns:w10="urn:schemas-microsoft-com:office:word" xmlns:w="http://schemas.openxmlformats.org/wordprocessingml/2006/main" xmlns:w14="http://schemas.microsoft.com/office/word/2010/wordml" xmlns:w15="http://schemas.microsoft.com/office/word/2012/wordml" xmlns:w16se="http://schemas.microsoft.com/office/word/2015/wordml/symex" xmlns:wpg="http://schemas.microsoft.com/office/word/2010/wordprocessingGroup" xmlns:wpi="http://schemas.microsoft.com/office/word/2010/wordprocessingInk" xmlns:wne="http://schemas.microsoft.com/office/word/2006/wordml" xmlns:wps="http://schemas.microsoft.com/office/word/2010/wordprocessingShape" mc:Ignorable="w14 w15 w16se wp14">
   <w:p>
     <w:pPr>
       <w:pStyle w:val="Header"/>
@@ -4245,15 +4447,15 @@
 </file>
 
 <file path=word/numbering.xml><?xml version="1.0" encoding="utf-8"?>
-<w:numbering xmlns:wpc="http://schemas.microsoft.com/office/word/2010/wordprocessingCanvas" xmlns:cx="http://schemas.microsoft.com/office/drawing/2014/chartex" xmlns:cx1="http://schemas.microsoft.com/office/drawing/2015/9/8/chartex" xmlns:mc="http://schemas.openxmlformats.org/markup-compatibility/2006" xmlns:o="urn:schemas-microsoft-com:office:office" xmlns:r="http://schemas.openxmlformats.org/officeDocument/2006/relationships" xmlns:m="http://schemas.openxmlformats.org/officeDocument/2006/math" xmlns:v="urn:schemas-microsoft-com:vml" xmlns:wp14="http://schemas.microsoft.com/office/word/2010/wordprocessingDrawing" xmlns:wp="http://schemas.openxmlformats.org/drawingml/2006/wordprocessingDrawing" xmlns:w10="urn:schemas-microsoft-com:office:word" xmlns:w="http://schemas.openxmlformats.org/wordprocessingml/2006/main" xmlns:w14="http://schemas.microsoft.com/office/word/2010/wordml" xmlns:w15="http://schemas.microsoft.com/office/word/2012/wordml" xmlns:w16se="http://schemas.microsoft.com/office/word/2015/wordml/symex" xmlns:wpg="http://schemas.microsoft.com/office/word/2010/wordprocessingGroup" xmlns:wpi="http://schemas.microsoft.com/office/word/2010/wordprocessingInk" xmlns:wne="http://schemas.microsoft.com/office/word/2006/wordml" xmlns:wps="http://schemas.microsoft.com/office/word/2010/wordprocessingShape" mc:Ignorable="w14 w15 w16se wp14">
+<w:numbering xmlns:wpc="http://schemas.microsoft.com/office/word/2010/wordprocessingCanvas" xmlns:cx="http://schemas.microsoft.com/office/drawing/2014/chartex" xmlns:cx1="http://schemas.microsoft.com/office/drawing/2015/9/8/chartex" xmlns:cx2="http://schemas.microsoft.com/office/drawing/2015/10/21/chartex" xmlns:mc="http://schemas.openxmlformats.org/markup-compatibility/2006" xmlns:o="urn:schemas-microsoft-com:office:office" xmlns:r="http://schemas.openxmlformats.org/officeDocument/2006/relationships" xmlns:m="http://schemas.openxmlformats.org/officeDocument/2006/math" xmlns:v="urn:schemas-microsoft-com:vml" xmlns:wp14="http://schemas.microsoft.com/office/word/2010/wordprocessingDrawing" xmlns:wp="http://schemas.openxmlformats.org/drawingml/2006/wordprocessingDrawing" xmlns:w10="urn:schemas-microsoft-com:office:word" xmlns:w="http://schemas.openxmlformats.org/wordprocessingml/2006/main" xmlns:w14="http://schemas.microsoft.com/office/word/2010/wordml" xmlns:w15="http://schemas.microsoft.com/office/word/2012/wordml" xmlns:w16se="http://schemas.microsoft.com/office/word/2015/wordml/symex" xmlns:wpg="http://schemas.microsoft.com/office/word/2010/wordprocessingGroup" xmlns:wpi="http://schemas.microsoft.com/office/word/2010/wordprocessingInk" xmlns:wne="http://schemas.microsoft.com/office/word/2006/wordml" xmlns:wps="http://schemas.microsoft.com/office/word/2010/wordprocessingShape" mc:Ignorable="w14 w15 w16se wp14">
   <w:numPicBullet w:numPicBulletId="0">
     <w:pict>
-      <v:rect id="_x0000_i1028" style="width:0;height:1.5pt" o:hralign="center" o:bullet="t" o:hrstd="t" o:hr="t" fillcolor="#a0a0a0" stroked="f"/>
+      <v:rect id="_x0000_i1038" style="width:0;height:1.5pt" o:hralign="center" o:bullet="t" o:hrstd="t" o:hr="t" fillcolor="#a0a0a0" stroked="f"/>
     </w:pict>
   </w:numPicBullet>
   <w:numPicBullet w:numPicBulletId="1">
     <w:pict>
-      <v:rect id="_x0000_i1029" style="width:0;height:1.5pt" o:hralign="center" o:bullet="t" o:hrstd="t" o:hr="t" fillcolor="#a0a0a0" stroked="f"/>
+      <v:rect id="_x0000_i1039" style="width:0;height:1.5pt" o:hralign="center" o:bullet="t" o:hrstd="t" o:hr="t" fillcolor="#a0a0a0" stroked="f"/>
     </w:pict>
   </w:numPicBullet>
   <w:abstractNum w:abstractNumId="0" w15:restartNumberingAfterBreak="0">
@@ -4740,7 +4942,7 @@
       </w:pPr>
     </w:pPrDefault>
   </w:docDefaults>
-  <w:latentStyles w:defLockedState="0" w:defUIPriority="99" w:defSemiHidden="0" w:defUnhideWhenUsed="0" w:defQFormat="0" w:count="371">
+  <w:latentStyles w:defLockedState="0" w:defUIPriority="99" w:defSemiHidden="0" w:defUnhideWhenUsed="0" w:defQFormat="0" w:count="372">
     <w:lsdException w:name="Normal" w:uiPriority="0" w:qFormat="1"/>
     <w:lsdException w:name="heading 1" w:uiPriority="9" w:qFormat="1"/>
     <w:lsdException w:name="heading 2" w:semiHidden="1" w:uiPriority="9" w:unhideWhenUsed="1" w:qFormat="1"/>
@@ -4846,7 +5048,6 @@
     <w:lsdException w:name="HTML Sample" w:semiHidden="1" w:unhideWhenUsed="1"/>
     <w:lsdException w:name="HTML Typewriter" w:semiHidden="1" w:unhideWhenUsed="1"/>
     <w:lsdException w:name="HTML Variable" w:semiHidden="1" w:unhideWhenUsed="1"/>
-    <w:lsdException w:name="Normal Table" w:semiHidden="1" w:unhideWhenUsed="1"/>
     <w:lsdException w:name="annotation subject" w:semiHidden="1" w:unhideWhenUsed="1"/>
     <w:lsdException w:name="No List" w:semiHidden="1" w:unhideWhenUsed="1"/>
     <w:lsdException w:name="Outline List 1" w:semiHidden="1" w:unhideWhenUsed="1"/>
@@ -4893,10 +5094,8 @@
     <w:lsdException w:name="Table Subtle 2" w:semiHidden="1" w:unhideWhenUsed="1"/>
     <w:lsdException w:name="Table Web 1" w:semiHidden="1" w:unhideWhenUsed="1"/>
     <w:lsdException w:name="Table Web 2" w:semiHidden="1" w:unhideWhenUsed="1"/>
-    <w:lsdException w:name="Table Web 3" w:semiHidden="1" w:unhideWhenUsed="1"/>
     <w:lsdException w:name="Balloon Text" w:semiHidden="1" w:unhideWhenUsed="1"/>
     <w:lsdException w:name="Table Grid" w:uiPriority="59"/>
-    <w:lsdException w:name="Table Theme" w:semiHidden="1" w:unhideWhenUsed="1"/>
     <w:lsdException w:name="Placeholder Text" w:semiHidden="1"/>
     <w:lsdException w:name="No Spacing" w:uiPriority="1" w:qFormat="1"/>
     <w:lsdException w:name="Light Shading" w:uiPriority="60"/>
@@ -5112,6 +5311,7 @@
     <w:lsdException w:name="List Table 5 Dark Accent 6" w:uiPriority="50"/>
     <w:lsdException w:name="List Table 6 Colorful Accent 6" w:uiPriority="51"/>
     <w:lsdException w:name="List Table 7 Colorful Accent 6" w:uiPriority="52"/>
+    <w:lsdException w:name="Mention" w:semiHidden="1" w:unhideWhenUsed="1"/>
   </w:latentStyles>
   <w:style w:type="paragraph" w:default="1" w:styleId="Normal">
     <w:name w:val="Normal"/>
@@ -5317,7 +5517,7 @@
 </file>
 
 <file path=word/glossary/document.xml><?xml version="1.0" encoding="utf-8"?>
-<w:glossaryDocument xmlns:wpc="http://schemas.microsoft.com/office/word/2010/wordprocessingCanvas" xmlns:cx="http://schemas.microsoft.com/office/drawing/2014/chartex" xmlns:cx1="http://schemas.microsoft.com/office/drawing/2015/9/8/chartex" xmlns:mc="http://schemas.openxmlformats.org/markup-compatibility/2006" xmlns:o="urn:schemas-microsoft-com:office:office" xmlns:r="http://schemas.openxmlformats.org/officeDocument/2006/relationships" xmlns:m="http://schemas.openxmlformats.org/officeDocument/2006/math" xmlns:v="urn:schemas-microsoft-com:vml" xmlns:wp14="http://schemas.microsoft.com/office/word/2010/wordprocessingDrawing" xmlns:wp="http://schemas.openxmlformats.org/drawingml/2006/wordprocessingDrawing" xmlns:w10="urn:schemas-microsoft-com:office:word" xmlns:w="http://schemas.openxmlformats.org/wordprocessingml/2006/main" xmlns:w14="http://schemas.microsoft.com/office/word/2010/wordml" xmlns:w15="http://schemas.microsoft.com/office/word/2012/wordml" xmlns:w16se="http://schemas.microsoft.com/office/word/2015/wordml/symex" xmlns:wpg="http://schemas.microsoft.com/office/word/2010/wordprocessingGroup" xmlns:wpi="http://schemas.microsoft.com/office/word/2010/wordprocessingInk" xmlns:wne="http://schemas.microsoft.com/office/word/2006/wordml" xmlns:wps="http://schemas.microsoft.com/office/word/2010/wordprocessingShape" mc:Ignorable="w14 w15 w16se wp14">
+<w:glossaryDocument xmlns:wpc="http://schemas.microsoft.com/office/word/2010/wordprocessingCanvas" xmlns:cx="http://schemas.microsoft.com/office/drawing/2014/chartex" xmlns:cx1="http://schemas.microsoft.com/office/drawing/2015/9/8/chartex" xmlns:cx2="http://schemas.microsoft.com/office/drawing/2015/10/21/chartex" xmlns:mc="http://schemas.openxmlformats.org/markup-compatibility/2006" xmlns:o="urn:schemas-microsoft-com:office:office" xmlns:r="http://schemas.openxmlformats.org/officeDocument/2006/relationships" xmlns:m="http://schemas.openxmlformats.org/officeDocument/2006/math" xmlns:v="urn:schemas-microsoft-com:vml" xmlns:wp14="http://schemas.microsoft.com/office/word/2010/wordprocessingDrawing" xmlns:wp="http://schemas.openxmlformats.org/drawingml/2006/wordprocessingDrawing" xmlns:w10="urn:schemas-microsoft-com:office:word" xmlns:w="http://schemas.openxmlformats.org/wordprocessingml/2006/main" xmlns:w14="http://schemas.microsoft.com/office/word/2010/wordml" xmlns:w15="http://schemas.microsoft.com/office/word/2012/wordml" xmlns:w16se="http://schemas.microsoft.com/office/word/2015/wordml/symex" xmlns:wpg="http://schemas.microsoft.com/office/word/2010/wordprocessingGroup" xmlns:wpi="http://schemas.microsoft.com/office/word/2010/wordprocessingInk" xmlns:wne="http://schemas.microsoft.com/office/word/2006/wordml" xmlns:wps="http://schemas.microsoft.com/office/word/2010/wordprocessingShape" mc:Ignorable="w14 w15 w16se wp14">
   <w:docParts>
     <w:docPart>
       <w:docPartPr>
@@ -5647,6 +5847,7 @@
     <w:rsid w:val="00DE4489"/>
     <w:rsid w:val="00E54162"/>
     <w:rsid w:val="00F879B2"/>
+    <w:rsid w:val="00FC2C99"/>
     <w:rsid w:val="00FE5966"/>
     <w:rsid w:val="00FF1E82"/>
     <w:rsid w:val="00FF333E"/>
@@ -5689,7 +5890,7 @@
       </w:pPr>
     </w:pPrDefault>
   </w:docDefaults>
-  <w:latentStyles w:defLockedState="0" w:defUIPriority="99" w:defSemiHidden="0" w:defUnhideWhenUsed="0" w:defQFormat="0" w:count="371">
+  <w:latentStyles w:defLockedState="0" w:defUIPriority="99" w:defSemiHidden="0" w:defUnhideWhenUsed="0" w:defQFormat="0" w:count="372">
     <w:lsdException w:name="Normal" w:uiPriority="0" w:qFormat="1"/>
     <w:lsdException w:name="heading 1" w:uiPriority="9" w:qFormat="1"/>
     <w:lsdException w:name="heading 2" w:semiHidden="1" w:uiPriority="9" w:unhideWhenUsed="1" w:qFormat="1"/>
@@ -5795,7 +5996,6 @@
     <w:lsdException w:name="HTML Sample" w:semiHidden="1" w:unhideWhenUsed="1"/>
     <w:lsdException w:name="HTML Typewriter" w:semiHidden="1" w:unhideWhenUsed="1"/>
     <w:lsdException w:name="HTML Variable" w:semiHidden="1" w:unhideWhenUsed="1"/>
-    <w:lsdException w:name="Normal Table" w:semiHidden="1" w:unhideWhenUsed="1"/>
     <w:lsdException w:name="annotation subject" w:semiHidden="1" w:unhideWhenUsed="1"/>
     <w:lsdException w:name="No List" w:semiHidden="1" w:unhideWhenUsed="1"/>
     <w:lsdException w:name="Outline List 1" w:semiHidden="1" w:unhideWhenUsed="1"/>
@@ -5842,10 +6042,8 @@
     <w:lsdException w:name="Table Subtle 2" w:semiHidden="1" w:unhideWhenUsed="1"/>
     <w:lsdException w:name="Table Web 1" w:semiHidden="1" w:unhideWhenUsed="1"/>
     <w:lsdException w:name="Table Web 2" w:semiHidden="1" w:unhideWhenUsed="1"/>
-    <w:lsdException w:name="Table Web 3" w:semiHidden="1" w:unhideWhenUsed="1"/>
     <w:lsdException w:name="Balloon Text" w:semiHidden="1" w:unhideWhenUsed="1"/>
     <w:lsdException w:name="Table Grid" w:uiPriority="59"/>
-    <w:lsdException w:name="Table Theme" w:semiHidden="1" w:unhideWhenUsed="1"/>
     <w:lsdException w:name="Placeholder Text" w:semiHidden="1"/>
     <w:lsdException w:name="No Spacing" w:uiPriority="1" w:qFormat="1"/>
     <w:lsdException w:name="Light Shading" w:uiPriority="60"/>
@@ -6061,6 +6259,7 @@
     <w:lsdException w:name="List Table 5 Dark Accent 6" w:uiPriority="50"/>
     <w:lsdException w:name="List Table 6 Colorful Accent 6" w:uiPriority="51"/>
     <w:lsdException w:name="List Table 7 Colorful Accent 6" w:uiPriority="52"/>
+    <w:lsdException w:name="Mention" w:semiHidden="1" w:unhideWhenUsed="1"/>
   </w:latentStyles>
   <w:style w:type="paragraph" w:default="1" w:styleId="Normal">
     <w:name w:val="Normal"/>
@@ -6469,7 +6668,7 @@
 </file>
 
 <file path=customXml/itemProps1.xml><?xml version="1.0" encoding="utf-8"?>
-<ds:datastoreItem xmlns:ds="http://schemas.openxmlformats.org/officeDocument/2006/customXml" ds:itemID="{AD458AD0-5656-46B5-B957-A795F99D6C8B}">
+<ds:datastoreItem xmlns:ds="http://schemas.openxmlformats.org/officeDocument/2006/customXml" ds:itemID="{162CDEB0-E8AB-434C-9D0B-DB90126F2511}">
   <ds:schemaRefs>
     <ds:schemaRef ds:uri="http://schemas.openxmlformats.org/officeDocument/2006/bibliography"/>
   </ds:schemaRefs>

</xml_diff>

<commit_message>
Pushing latest resume updates
</commit_message>
<xml_diff>
--- a/Aftab Resume - Two Pager.docx
+++ b/Aftab Resume - Two Pager.docx
@@ -259,6 +259,78 @@
           <w:rFonts w:ascii="Arial" w:hAnsi="Arial" w:cs="Arial"/>
           <w:sz w:val="18"/>
         </w:rPr>
+        <w:t>My</w:t>
+      </w:r>
+      <w:r>
+        <w:rPr>
+          <w:rFonts w:ascii="Arial" w:hAnsi="Arial" w:cs="Arial"/>
+          <w:sz w:val="18"/>
+        </w:rPr>
+        <w:t>SQL</w:t>
+      </w:r>
+      <w:r>
+        <w:rPr>
+          <w:rFonts w:ascii="Arial" w:hAnsi="Arial" w:cs="Arial"/>
+          <w:sz w:val="18"/>
+        </w:rPr>
+        <w:t xml:space="preserve"> •</w:t>
+      </w:r>
+      <w:r>
+        <w:rPr>
+          <w:rFonts w:ascii="Arial" w:hAnsi="Arial" w:cs="Arial"/>
+          <w:sz w:val="18"/>
+        </w:rPr>
+        <w:t xml:space="preserve"> </w:t>
+      </w:r>
+      <w:r>
+        <w:rPr>
+          <w:rFonts w:ascii="Arial" w:hAnsi="Arial" w:cs="Arial"/>
+          <w:sz w:val="18"/>
+        </w:rPr>
+        <w:t xml:space="preserve">Android </w:t>
+      </w:r>
+      <w:r>
+        <w:rPr>
+          <w:rFonts w:ascii="Arial" w:hAnsi="Arial" w:cs="Arial"/>
+          <w:sz w:val="18"/>
+        </w:rPr>
+        <w:t>•</w:t>
+      </w:r>
+      <w:r>
+        <w:rPr>
+          <w:rFonts w:ascii="Arial" w:hAnsi="Arial" w:cs="Arial"/>
+          <w:sz w:val="18"/>
+        </w:rPr>
+        <w:t xml:space="preserve"> </w:t>
+      </w:r>
+      <w:bookmarkStart w:id="0" w:name="_GoBack"/>
+      <w:bookmarkEnd w:id="0"/>
+      <w:r>
+        <w:rPr>
+          <w:rFonts w:ascii="Arial" w:hAnsi="Arial" w:cs="Arial"/>
+          <w:sz w:val="18"/>
+        </w:rPr>
+        <w:t xml:space="preserve">Java </w:t>
+      </w:r>
+      <w:r>
+        <w:rPr>
+          <w:rFonts w:ascii="Arial" w:hAnsi="Arial" w:cs="Arial"/>
+          <w:sz w:val="18"/>
+        </w:rPr>
+        <w:t>•</w:t>
+      </w:r>
+      <w:r>
+        <w:rPr>
+          <w:rFonts w:ascii="Arial" w:hAnsi="Arial" w:cs="Arial"/>
+          <w:sz w:val="18"/>
+        </w:rPr>
+        <w:t xml:space="preserve"> </w:t>
+      </w:r>
+      <w:r>
+        <w:rPr>
+          <w:rFonts w:ascii="Arial" w:hAnsi="Arial" w:cs="Arial"/>
+          <w:sz w:val="18"/>
+        </w:rPr>
         <w:t>C++</w:t>
       </w:r>
       <w:r>
@@ -267,41 +339,6 @@
           <w:sz w:val="18"/>
         </w:rPr>
         <w:t xml:space="preserve"> </w:t>
-      </w:r>
-      <w:r>
-        <w:rPr>
-          <w:rFonts w:ascii="Arial" w:hAnsi="Arial" w:cs="Arial"/>
-          <w:sz w:val="18"/>
-        </w:rPr>
-        <w:t>•</w:t>
-      </w:r>
-      <w:r>
-        <w:rPr>
-          <w:rFonts w:ascii="Arial" w:hAnsi="Arial" w:cs="Arial"/>
-          <w:sz w:val="18"/>
-        </w:rPr>
-        <w:t xml:space="preserve"> </w:t>
-      </w:r>
-      <w:r>
-        <w:rPr>
-          <w:rFonts w:ascii="Arial" w:hAnsi="Arial" w:cs="Arial"/>
-          <w:sz w:val="18"/>
-        </w:rPr>
-        <w:t xml:space="preserve">Java </w:t>
-      </w:r>
-      <w:r>
-        <w:rPr>
-          <w:rFonts w:ascii="Arial" w:hAnsi="Arial" w:cs="Arial"/>
-          <w:sz w:val="18"/>
-        </w:rPr>
-        <w:t xml:space="preserve">• </w:t>
-      </w:r>
-      <w:r>
-        <w:rPr>
-          <w:rFonts w:ascii="Arial" w:hAnsi="Arial" w:cs="Arial"/>
-          <w:sz w:val="18"/>
-        </w:rPr>
-        <w:t xml:space="preserve">Android </w:t>
       </w:r>
       <w:r>
         <w:rPr>
@@ -645,8 +682,6 @@
         </w:rPr>
         <w:t>Smart Servo Motors</w:t>
       </w:r>
-      <w:bookmarkStart w:id="0" w:name="_GoBack"/>
-      <w:bookmarkEnd w:id="0"/>
     </w:p>
     <w:p>
       <w:pPr>
@@ -844,32 +879,16 @@
                 <w:sz w:val="18"/>
                 <w:szCs w:val="18"/>
               </w:rPr>
-              <w:t xml:space="preserve"> List (2014 – 2015)</w:t>
-            </w:r>
-          </w:p>
-          <w:p>
-            <w:pPr>
-              <w:pStyle w:val="ListParagraph"/>
-              <w:numPr>
-                <w:ilvl w:val="0"/>
-                <w:numId w:val="3"/>
-              </w:numPr>
-              <w:ind w:left="144" w:hanging="144"/>
+              <w:t xml:space="preserve"> List (2014 – 2016</w:t>
+            </w:r>
+            <w:r>
               <w:rPr>
                 <w:rFonts w:ascii="Arial" w:hAnsi="Arial" w:cs="Arial"/>
                 <w:color w:val="000000" w:themeColor="text1"/>
                 <w:sz w:val="18"/>
                 <w:szCs w:val="18"/>
               </w:rPr>
-            </w:pPr>
-            <w:r>
-              <w:rPr>
-                <w:rFonts w:ascii="Arial" w:hAnsi="Arial" w:cs="Arial"/>
-                <w:color w:val="000000" w:themeColor="text1"/>
-                <w:sz w:val="18"/>
-                <w:szCs w:val="18"/>
-              </w:rPr>
-              <w:t>GPA: 3.80 / 4.33</w:t>
+              <w:t>)</w:t>
             </w:r>
           </w:p>
         </w:tc>
@@ -944,7 +963,7 @@
               <w:rFonts w:ascii="Arial Black" w:hAnsi="Arial Black" w:cs="Arial"/>
               <w:color w:val="262626" w:themeColor="text1" w:themeTint="D9"/>
             </w:rPr>
-            <w:t>CO-OP WORK EXPERIENCE</w:t>
+            <w:t>WORK EXPERIENCE</w:t>
           </w:r>
         </w:p>
       </w:sdtContent>
@@ -970,6 +989,334 @@
           <v:rect id="_x0000_i1029" style="width:0;height:1.5pt" o:hralign="center" o:hrstd="t" o:hr="t" fillcolor="#a0a0a0" stroked="f"/>
         </w:pict>
       </w:r>
+    </w:p>
+    <w:tbl>
+      <w:tblPr>
+        <w:tblStyle w:val="TableGrid"/>
+        <w:tblW w:w="0" w:type="auto"/>
+        <w:tblBorders>
+          <w:top w:val="none" w:sz="0" w:space="0" w:color="auto"/>
+          <w:left w:val="none" w:sz="0" w:space="0" w:color="auto"/>
+          <w:bottom w:val="none" w:sz="0" w:space="0" w:color="auto"/>
+          <w:right w:val="none" w:sz="0" w:space="0" w:color="auto"/>
+          <w:insideH w:val="none" w:sz="0" w:space="0" w:color="auto"/>
+          <w:insideV w:val="none" w:sz="0" w:space="0" w:color="auto"/>
+        </w:tblBorders>
+        <w:tblLook w:val="04A0" w:firstRow="1" w:lastRow="0" w:firstColumn="1" w:lastColumn="0" w:noHBand="0" w:noVBand="1"/>
+      </w:tblPr>
+      <w:tblGrid>
+        <w:gridCol w:w="6060"/>
+        <w:gridCol w:w="3300"/>
+      </w:tblGrid>
+      <w:tr>
+        <w:tc>
+          <w:tcPr>
+            <w:tcW w:w="6204" w:type="dxa"/>
+          </w:tcPr>
+          <w:p>
+            <w:pPr>
+              <w:rPr>
+                <w:rFonts w:ascii="Arial" w:hAnsi="Arial" w:cs="Arial"/>
+                <w:b/>
+                <w:color w:val="000000" w:themeColor="text1"/>
+                <w:sz w:val="20"/>
+              </w:rPr>
+            </w:pPr>
+            <w:r>
+              <w:rPr>
+                <w:rFonts w:ascii="Arial" w:hAnsi="Arial" w:cs="Arial"/>
+                <w:b/>
+                <w:color w:val="000000" w:themeColor="text1"/>
+                <w:sz w:val="20"/>
+              </w:rPr>
+              <w:t>Tesla Motors</w:t>
+            </w:r>
+            <w:r>
+              <w:rPr>
+                <w:rFonts w:ascii="Arial" w:hAnsi="Arial" w:cs="Arial"/>
+                <w:b/>
+                <w:color w:val="000000" w:themeColor="text1"/>
+                <w:sz w:val="20"/>
+              </w:rPr>
+              <w:t xml:space="preserve"> Inc.</w:t>
+            </w:r>
+            <w:r>
+              <w:rPr>
+                <w:rFonts w:ascii="Arial" w:hAnsi="Arial" w:cs="Arial"/>
+                <w:b/>
+                <w:color w:val="000000" w:themeColor="text1"/>
+                <w:sz w:val="20"/>
+              </w:rPr>
+              <w:t>, Palo Alto, CA</w:t>
+            </w:r>
+          </w:p>
+          <w:p>
+            <w:pPr>
+              <w:rPr>
+                <w:rFonts w:ascii="Arial" w:hAnsi="Arial" w:cs="Arial"/>
+                <w:b/>
+                <w:i/>
+                <w:color w:val="000000" w:themeColor="text1"/>
+                <w:sz w:val="18"/>
+              </w:rPr>
+            </w:pPr>
+            <w:r>
+              <w:rPr>
+                <w:rFonts w:ascii="Arial" w:hAnsi="Arial" w:cs="Arial"/>
+                <w:b/>
+                <w:i/>
+                <w:color w:val="000000" w:themeColor="text1"/>
+                <w:sz w:val="18"/>
+              </w:rPr>
+              <w:t>Software</w:t>
+            </w:r>
+            <w:r>
+              <w:rPr>
+                <w:rFonts w:ascii="Arial" w:hAnsi="Arial" w:cs="Arial"/>
+                <w:b/>
+                <w:i/>
+                <w:color w:val="000000" w:themeColor="text1"/>
+                <w:sz w:val="18"/>
+              </w:rPr>
+              <w:t xml:space="preserve"> Engineering Intern</w:t>
+            </w:r>
+            <w:r>
+              <w:rPr>
+                <w:rFonts w:ascii="Arial" w:hAnsi="Arial" w:cs="Arial"/>
+                <w:b/>
+                <w:i/>
+                <w:color w:val="000000" w:themeColor="text1"/>
+                <w:sz w:val="18"/>
+              </w:rPr>
+              <w:tab/>
+            </w:r>
+            <w:r>
+              <w:rPr>
+                <w:rFonts w:ascii="Arial" w:hAnsi="Arial" w:cs="Arial"/>
+                <w:b/>
+                <w:i/>
+                <w:color w:val="000000" w:themeColor="text1"/>
+                <w:sz w:val="18"/>
+              </w:rPr>
+              <w:tab/>
+            </w:r>
+            <w:r>
+              <w:rPr>
+                <w:rFonts w:ascii="Arial" w:hAnsi="Arial" w:cs="Arial"/>
+                <w:b/>
+                <w:i/>
+                <w:color w:val="000000" w:themeColor="text1"/>
+                <w:sz w:val="18"/>
+              </w:rPr>
+              <w:tab/>
+            </w:r>
+          </w:p>
+        </w:tc>
+        <w:tc>
+          <w:tcPr>
+            <w:tcW w:w="3372" w:type="dxa"/>
+          </w:tcPr>
+          <w:p>
+            <w:pPr>
+              <w:jc w:val="right"/>
+              <w:rPr>
+                <w:rFonts w:ascii="Arial" w:hAnsi="Arial" w:cs="Arial"/>
+                <w:b/>
+                <w:color w:val="000000" w:themeColor="text1"/>
+                <w:sz w:val="18"/>
+              </w:rPr>
+            </w:pPr>
+            <w:r>
+              <w:rPr>
+                <w:rFonts w:ascii="Arial" w:hAnsi="Arial" w:cs="Arial"/>
+                <w:b/>
+                <w:color w:val="000000" w:themeColor="text1"/>
+                <w:sz w:val="18"/>
+              </w:rPr>
+              <w:t>May, 2016</w:t>
+            </w:r>
+            <w:r>
+              <w:rPr>
+                <w:rFonts w:ascii="Arial" w:hAnsi="Arial" w:cs="Arial"/>
+                <w:b/>
+                <w:color w:val="000000" w:themeColor="text1"/>
+                <w:sz w:val="18"/>
+              </w:rPr>
+              <w:t xml:space="preserve"> – </w:t>
+            </w:r>
+            <w:r>
+              <w:rPr>
+                <w:rFonts w:ascii="Arial" w:hAnsi="Arial" w:cs="Arial"/>
+                <w:b/>
+                <w:color w:val="000000" w:themeColor="text1"/>
+                <w:sz w:val="18"/>
+              </w:rPr>
+              <w:t>Present</w:t>
+            </w:r>
+          </w:p>
+        </w:tc>
+      </w:tr>
+    </w:tbl>
+    <w:p>
+      <w:pPr>
+        <w:pStyle w:val="ListParagraph"/>
+        <w:numPr>
+          <w:ilvl w:val="0"/>
+          <w:numId w:val="3"/>
+        </w:numPr>
+        <w:spacing w:after="0" w:line="240" w:lineRule="auto"/>
+        <w:ind w:left="144" w:hanging="144"/>
+        <w:rPr>
+          <w:rFonts w:ascii="Arial" w:hAnsi="Arial" w:cs="Arial"/>
+          <w:color w:val="000000" w:themeColor="text1"/>
+          <w:sz w:val="18"/>
+          <w:szCs w:val="18"/>
+        </w:rPr>
+      </w:pPr>
+      <w:r>
+        <w:rPr>
+          <w:rFonts w:ascii="Arial" w:hAnsi="Arial" w:cs="Arial"/>
+          <w:color w:val="000000" w:themeColor="text1"/>
+          <w:sz w:val="18"/>
+          <w:szCs w:val="18"/>
+        </w:rPr>
+        <w:t>Aided the development of a new generic test platform for the Model III ECUs by creating</w:t>
+      </w:r>
+      <w:r>
+        <w:rPr>
+          <w:rFonts w:ascii="Arial" w:hAnsi="Arial" w:cs="Arial"/>
+          <w:color w:val="000000" w:themeColor="text1"/>
+          <w:sz w:val="18"/>
+          <w:szCs w:val="18"/>
+        </w:rPr>
+        <w:t xml:space="preserve"> a C# GUI application for</w:t>
+      </w:r>
+      <w:r>
+        <w:rPr>
+          <w:rFonts w:ascii="Arial" w:hAnsi="Arial" w:cs="Arial"/>
+          <w:color w:val="000000" w:themeColor="text1"/>
+          <w:sz w:val="18"/>
+          <w:szCs w:val="18"/>
+        </w:rPr>
+        <w:t>:</w:t>
+      </w:r>
+      <w:r>
+        <w:rPr>
+          <w:rFonts w:ascii="Arial" w:hAnsi="Arial" w:cs="Arial"/>
+          <w:color w:val="000000" w:themeColor="text1"/>
+          <w:sz w:val="18"/>
+          <w:szCs w:val="18"/>
+        </w:rPr>
+        <w:t xml:space="preserve"> creating test plans to be consumed by a sequencer during </w:t>
+      </w:r>
+      <w:r>
+        <w:rPr>
+          <w:rFonts w:ascii="Arial" w:hAnsi="Arial" w:cs="Arial"/>
+          <w:color w:val="000000" w:themeColor="text1"/>
+          <w:sz w:val="18"/>
+          <w:szCs w:val="18"/>
+        </w:rPr>
+        <w:t>testing for each controller, easily displaying test results that were stored in a MySQL database, and graphing results and showing trends across several parameters</w:t>
+      </w:r>
+    </w:p>
+    <w:p>
+      <w:pPr>
+        <w:pStyle w:val="ListParagraph"/>
+        <w:numPr>
+          <w:ilvl w:val="0"/>
+          <w:numId w:val="3"/>
+        </w:numPr>
+        <w:spacing w:after="0" w:line="240" w:lineRule="auto"/>
+        <w:ind w:left="144" w:hanging="144"/>
+        <w:rPr>
+          <w:rFonts w:ascii="Arial" w:hAnsi="Arial" w:cs="Arial"/>
+          <w:color w:val="000000" w:themeColor="text1"/>
+          <w:sz w:val="18"/>
+          <w:szCs w:val="18"/>
+        </w:rPr>
+      </w:pPr>
+      <w:r>
+        <w:rPr>
+          <w:rFonts w:ascii="Arial" w:hAnsi="Arial" w:cs="Arial"/>
+          <w:color w:val="000000" w:themeColor="text1"/>
+          <w:sz w:val="18"/>
+          <w:szCs w:val="18"/>
+        </w:rPr>
+        <w:t xml:space="preserve">Upgraded </w:t>
+      </w:r>
+      <w:r>
+        <w:rPr>
+          <w:rFonts w:ascii="Arial" w:hAnsi="Arial" w:cs="Arial"/>
+          <w:color w:val="000000" w:themeColor="text1"/>
+          <w:sz w:val="18"/>
+          <w:szCs w:val="18"/>
+        </w:rPr>
+        <w:t>a legacy</w:t>
+      </w:r>
+      <w:r>
+        <w:rPr>
+          <w:rFonts w:ascii="Arial" w:hAnsi="Arial" w:cs="Arial"/>
+          <w:color w:val="000000" w:themeColor="text1"/>
+          <w:sz w:val="18"/>
+          <w:szCs w:val="18"/>
+        </w:rPr>
+        <w:t xml:space="preserve"> application </w:t>
+      </w:r>
+      <w:r>
+        <w:rPr>
+          <w:rFonts w:ascii="Arial" w:hAnsi="Arial" w:cs="Arial"/>
+          <w:color w:val="000000" w:themeColor="text1"/>
+          <w:sz w:val="18"/>
+          <w:szCs w:val="18"/>
+        </w:rPr>
+        <w:t>by increasing the efficiency of SQL queries and properly indexing</w:t>
+      </w:r>
+      <w:r>
+        <w:rPr>
+          <w:rFonts w:ascii="Arial" w:hAnsi="Arial" w:cs="Arial"/>
+          <w:color w:val="000000" w:themeColor="text1"/>
+          <w:sz w:val="18"/>
+          <w:szCs w:val="18"/>
+        </w:rPr>
+        <w:t xml:space="preserve"> which resulted in a performance boost of &gt; 100000 times</w:t>
+      </w:r>
+    </w:p>
+    <w:p>
+      <w:pPr>
+        <w:pStyle w:val="ListParagraph"/>
+        <w:numPr>
+          <w:ilvl w:val="0"/>
+          <w:numId w:val="3"/>
+        </w:numPr>
+        <w:spacing w:after="0" w:line="240" w:lineRule="auto"/>
+        <w:ind w:left="144" w:hanging="144"/>
+        <w:rPr>
+          <w:rFonts w:ascii="Arial" w:hAnsi="Arial" w:cs="Arial"/>
+          <w:color w:val="000000" w:themeColor="text1"/>
+          <w:sz w:val="18"/>
+          <w:szCs w:val="18"/>
+        </w:rPr>
+      </w:pPr>
+      <w:r>
+        <w:rPr>
+          <w:rFonts w:ascii="Arial" w:hAnsi="Arial" w:cs="Arial"/>
+          <w:color w:val="000000" w:themeColor="text1"/>
+          <w:sz w:val="18"/>
+          <w:szCs w:val="18"/>
+        </w:rPr>
+        <w:t>Brought up parts of the Model III ECUs which entailed SMT soldering, analyzing circuits and characterizing behavior using standard electrical equipment, and performing calculations for design adjustments accordingly</w:t>
+      </w:r>
+    </w:p>
+    <w:p>
+      <w:pPr>
+        <w:spacing w:after="0" w:line="240" w:lineRule="auto"/>
+        <w:rPr>
+          <w:rFonts w:ascii="Arial" w:hAnsi="Arial" w:cs="Arial"/>
+          <w:color w:val="000000" w:themeColor="text1"/>
+          <w:sz w:val="18"/>
+          <w:szCs w:val="18"/>
+        </w:rPr>
+      </w:pPr>
     </w:p>
     <w:tbl>
       <w:tblPr>
@@ -1021,7 +1368,25 @@
                 <w:color w:val="000000" w:themeColor="text1"/>
                 <w:sz w:val="20"/>
               </w:rPr>
-              <w:t xml:space="preserve"> Inc.</w:t>
+              <w:t xml:space="preserve"> </w:t>
+            </w:r>
+            <w:r>
+              <w:rPr>
+                <w:rFonts w:ascii="Arial" w:hAnsi="Arial" w:cs="Arial"/>
+                <w:b/>
+                <w:color w:val="000000" w:themeColor="text1"/>
+                <w:sz w:val="20"/>
+              </w:rPr>
+              <w:t>Inc.</w:t>
+            </w:r>
+            <w:r>
+              <w:rPr>
+                <w:rFonts w:ascii="Arial" w:hAnsi="Arial" w:cs="Arial"/>
+                <w:b/>
+                <w:color w:val="000000" w:themeColor="text1"/>
+                <w:sz w:val="20"/>
+              </w:rPr>
+              <w:t>, Burnaby, BC</w:t>
             </w:r>
           </w:p>
           <w:p>
@@ -1052,27 +1417,7 @@
                 <w:color w:val="000000" w:themeColor="text1"/>
                 <w:sz w:val="18"/>
               </w:rPr>
-              <w:t xml:space="preserve"> Co</w:t>
-            </w:r>
-            <w:r>
-              <w:rPr>
-                <w:rFonts w:ascii="Arial" w:hAnsi="Arial" w:cs="Arial"/>
-                <w:b/>
-                <w:i/>
-                <w:color w:val="000000" w:themeColor="text1"/>
-                <w:sz w:val="18"/>
-              </w:rPr>
-              <w:t>-</w:t>
-            </w:r>
-            <w:r>
-              <w:rPr>
-                <w:rFonts w:ascii="Arial" w:hAnsi="Arial" w:cs="Arial"/>
-                <w:b/>
-                <w:i/>
-                <w:color w:val="000000" w:themeColor="text1"/>
-                <w:sz w:val="18"/>
-              </w:rPr>
-              <w:t>op</w:t>
+              <w:t xml:space="preserve"> Co-op</w:t>
             </w:r>
             <w:r>
               <w:rPr>
@@ -1127,16 +1472,7 @@
                 <w:color w:val="000000" w:themeColor="text1"/>
                 <w:sz w:val="18"/>
               </w:rPr>
-              <w:t xml:space="preserve">September, 2014 – </w:t>
-            </w:r>
-            <w:r>
-              <w:rPr>
-                <w:rFonts w:ascii="Arial" w:hAnsi="Arial" w:cs="Arial"/>
-                <w:b/>
-                <w:color w:val="000000" w:themeColor="text1"/>
-                <w:sz w:val="18"/>
-              </w:rPr>
-              <w:t>September, 2015</w:t>
+              <w:t>September, 2014 – September, 2015</w:t>
             </w:r>
           </w:p>
         </w:tc>
@@ -1484,7 +1820,17 @@
                 <w:sz w:val="20"/>
                 <w:szCs w:val="20"/>
               </w:rPr>
-              <w:t>EC Turbo-Fan Helicopter</w:t>
+              <w:t>T</w:t>
+            </w:r>
+            <w:r>
+              <w:rPr>
+                <w:rFonts w:ascii="Arial" w:hAnsi="Arial" w:cs="Arial"/>
+                <w:b/>
+                <w:color w:val="000000" w:themeColor="text1"/>
+                <w:sz w:val="20"/>
+                <w:szCs w:val="20"/>
+              </w:rPr>
+              <w:t>urbo-Fan Helicopter</w:t>
             </w:r>
           </w:p>
           <w:p>
@@ -1505,17 +1851,7 @@
                 <w:color w:val="000000" w:themeColor="text1"/>
                 <w:sz w:val="18"/>
               </w:rPr>
-              <w:t>Team Lead, Control System Lead</w:t>
-            </w:r>
-            <w:r>
-              <w:rPr>
-                <w:rFonts w:ascii="Arial" w:hAnsi="Arial" w:cs="Arial"/>
-                <w:b/>
-                <w:i/>
-                <w:color w:val="000000" w:themeColor="text1"/>
-                <w:sz w:val="18"/>
-              </w:rPr>
-              <w:tab/>
+              <w:t>Team Lead</w:t>
             </w:r>
             <w:r>
               <w:rPr>
@@ -1569,7 +1905,16 @@
                 <w:color w:val="000000" w:themeColor="text1"/>
                 <w:sz w:val="18"/>
               </w:rPr>
-              <w:t xml:space="preserve"> – Present</w:t>
+              <w:t xml:space="preserve"> – </w:t>
+            </w:r>
+            <w:r>
+              <w:rPr>
+                <w:rFonts w:ascii="Arial" w:hAnsi="Arial" w:cs="Arial"/>
+                <w:b/>
+                <w:color w:val="000000" w:themeColor="text1"/>
+                <w:sz w:val="18"/>
+              </w:rPr>
+              <w:t>March, 2016</w:t>
             </w:r>
           </w:p>
         </w:tc>
@@ -1607,7 +1952,25 @@
           <w:sz w:val="18"/>
           <w:szCs w:val="18"/>
         </w:rPr>
-        <w:t>igning a 2-Degree-of-Freedom (</w:t>
+        <w:t>igned</w:t>
+      </w:r>
+      <w:r>
+        <w:rPr>
+          <w:rFonts w:ascii="Arial" w:hAnsi="Arial" w:cs="Arial"/>
+          <w:color w:val="000000" w:themeColor="text1"/>
+          <w:sz w:val="18"/>
+          <w:szCs w:val="18"/>
+        </w:rPr>
+        <w:t xml:space="preserve"> a </w:t>
+      </w:r>
+      <w:r>
+        <w:rPr>
+          <w:rFonts w:ascii="Arial" w:hAnsi="Arial" w:cs="Arial"/>
+          <w:color w:val="000000" w:themeColor="text1"/>
+          <w:sz w:val="18"/>
+          <w:szCs w:val="18"/>
+        </w:rPr>
+        <w:t xml:space="preserve">Bluetooth controlled, 2 </w:t>
       </w:r>
       <w:proofErr w:type="spellStart"/>
       <w:r>
@@ -1627,7 +1990,7 @@
           <w:sz w:val="18"/>
           <w:szCs w:val="18"/>
         </w:rPr>
-        <w:t xml:space="preserve">) </w:t>
+        <w:t xml:space="preserve"> </w:t>
       </w:r>
       <w:r>
         <w:rPr>
@@ -1647,6 +2010,15 @@
           <w:szCs w:val="18"/>
         </w:rPr>
         <w:t>DoF</w:t>
+      </w:r>
+      <w:r>
+        <w:rPr>
+          <w:rFonts w:ascii="Arial" w:hAnsi="Arial" w:cs="Arial"/>
+          <w:color w:val="000000" w:themeColor="text1"/>
+          <w:sz w:val="18"/>
+          <w:szCs w:val="18"/>
+        </w:rPr>
+        <w:t>s</w:t>
       </w:r>
       <w:proofErr w:type="spellEnd"/>
       <w:r>
@@ -1682,7 +2054,34 @@
           <w:sz w:val="18"/>
           <w:szCs w:val="18"/>
         </w:rPr>
-        <w:t>Developing a closed loop feedback system by implementing a PID controller within a microcontroller that interfaces with sensors to control the position of the helicopter</w:t>
+        <w:t>Developed a</w:t>
+      </w:r>
+      <w:r>
+        <w:rPr>
+          <w:rFonts w:ascii="Arial" w:hAnsi="Arial" w:cs="Arial"/>
+          <w:color w:val="000000" w:themeColor="text1"/>
+          <w:sz w:val="18"/>
+          <w:szCs w:val="18"/>
+        </w:rPr>
+        <w:t xml:space="preserve"> closed loop feedback system by implementing a PID controller </w:t>
+      </w:r>
+      <w:r>
+        <w:rPr>
+          <w:rFonts w:ascii="Arial" w:hAnsi="Arial" w:cs="Arial"/>
+          <w:color w:val="000000" w:themeColor="text1"/>
+          <w:sz w:val="18"/>
+          <w:szCs w:val="18"/>
+        </w:rPr>
+        <w:t>on an ATmega328P</w:t>
+      </w:r>
+      <w:r>
+        <w:rPr>
+          <w:rFonts w:ascii="Arial" w:hAnsi="Arial" w:cs="Arial"/>
+          <w:color w:val="000000" w:themeColor="text1"/>
+          <w:sz w:val="18"/>
+          <w:szCs w:val="18"/>
+        </w:rPr>
+        <w:t xml:space="preserve"> microcontroller</w:t>
       </w:r>
     </w:p>
     <w:p>
@@ -1708,52 +2107,61 @@
           <w:sz w:val="18"/>
           <w:szCs w:val="18"/>
         </w:rPr>
-        <w:t>Writing the firmware for the microcontroller in C++ and creating a GUI test interface in C# to allow for quicker</w:t>
-      </w:r>
-      <w:r>
-        <w:rPr>
-          <w:rFonts w:ascii="Arial" w:hAnsi="Arial" w:cs="Arial"/>
-          <w:color w:val="000000" w:themeColor="text1"/>
-          <w:sz w:val="18"/>
-          <w:szCs w:val="18"/>
-        </w:rPr>
-        <w:t xml:space="preserve"> and more efficient </w:t>
-      </w:r>
-      <w:r>
-        <w:rPr>
-          <w:rFonts w:ascii="Arial" w:hAnsi="Arial" w:cs="Arial"/>
-          <w:color w:val="000000" w:themeColor="text1"/>
-          <w:sz w:val="18"/>
-          <w:szCs w:val="18"/>
-        </w:rPr>
-        <w:t>calibration</w:t>
-      </w:r>
-      <w:r>
-        <w:rPr>
-          <w:rFonts w:ascii="Arial" w:hAnsi="Arial" w:cs="Arial"/>
-          <w:color w:val="000000" w:themeColor="text1"/>
-          <w:sz w:val="18"/>
-          <w:szCs w:val="18"/>
-        </w:rPr>
-        <w:t>,</w:t>
-      </w:r>
-      <w:r>
-        <w:rPr>
-          <w:rFonts w:ascii="Arial" w:hAnsi="Arial" w:cs="Arial"/>
-          <w:color w:val="000000" w:themeColor="text1"/>
-          <w:sz w:val="18"/>
-          <w:szCs w:val="18"/>
-        </w:rPr>
-        <w:t xml:space="preserve"> PID tuning</w:t>
-      </w:r>
-      <w:r>
-        <w:rPr>
-          <w:rFonts w:ascii="Arial" w:hAnsi="Arial" w:cs="Arial"/>
-          <w:color w:val="000000" w:themeColor="text1"/>
-          <w:sz w:val="18"/>
-          <w:szCs w:val="18"/>
-        </w:rPr>
-        <w:t xml:space="preserve"> and debugging</w:t>
+        <w:t xml:space="preserve">Wrote </w:t>
+      </w:r>
+      <w:r>
+        <w:rPr>
+          <w:rFonts w:ascii="Arial" w:hAnsi="Arial" w:cs="Arial"/>
+          <w:color w:val="000000" w:themeColor="text1"/>
+          <w:sz w:val="18"/>
+          <w:szCs w:val="18"/>
+        </w:rPr>
+        <w:t>the firmwar</w:t>
+      </w:r>
+      <w:r>
+        <w:rPr>
+          <w:rFonts w:ascii="Arial" w:hAnsi="Arial" w:cs="Arial"/>
+          <w:color w:val="000000" w:themeColor="text1"/>
+          <w:sz w:val="18"/>
+          <w:szCs w:val="18"/>
+        </w:rPr>
+        <w:t>e for the microcontroller in C, and created</w:t>
+      </w:r>
+      <w:r>
+        <w:rPr>
+          <w:rFonts w:ascii="Arial" w:hAnsi="Arial" w:cs="Arial"/>
+          <w:color w:val="000000" w:themeColor="text1"/>
+          <w:sz w:val="18"/>
+          <w:szCs w:val="18"/>
+        </w:rPr>
+        <w:t xml:space="preserve"> a GUI</w:t>
+      </w:r>
+      <w:r>
+        <w:rPr>
+          <w:rFonts w:ascii="Arial" w:hAnsi="Arial" w:cs="Arial"/>
+          <w:color w:val="000000" w:themeColor="text1"/>
+          <w:sz w:val="18"/>
+          <w:szCs w:val="18"/>
+        </w:rPr>
+        <w:t xml:space="preserve"> application</w:t>
+      </w:r>
+      <w:r>
+        <w:rPr>
+          <w:rFonts w:ascii="Arial" w:hAnsi="Arial" w:cs="Arial"/>
+          <w:color w:val="000000" w:themeColor="text1"/>
+          <w:sz w:val="18"/>
+          <w:szCs w:val="18"/>
+        </w:rPr>
+        <w:t xml:space="preserve"> in C#</w:t>
+      </w:r>
+      <w:r>
+        <w:rPr>
+          <w:rFonts w:ascii="Arial" w:hAnsi="Arial" w:cs="Arial"/>
+          <w:color w:val="000000" w:themeColor="text1"/>
+          <w:sz w:val="18"/>
+          <w:szCs w:val="18"/>
+        </w:rPr>
+        <w:t xml:space="preserve"> using WPF, with real-time graphing to allow for quick and easy PID tuning</w:t>
       </w:r>
     </w:p>
     <w:p>
@@ -1779,16 +2187,25 @@
           <w:sz w:val="18"/>
           <w:szCs w:val="18"/>
         </w:rPr>
-        <w:t xml:space="preserve">Adding Bluetooth capabilities to the device to </w:t>
-      </w:r>
-      <w:r>
-        <w:rPr>
-          <w:rFonts w:ascii="Arial" w:hAnsi="Arial" w:cs="Arial"/>
-          <w:color w:val="000000" w:themeColor="text1"/>
-          <w:sz w:val="18"/>
-          <w:szCs w:val="18"/>
-        </w:rPr>
-        <w:t>allow for wireless PID tuning</w:t>
+        <w:t xml:space="preserve">Implemented a database for storage of past PID tuning session data using </w:t>
+      </w:r>
+      <w:r>
+        <w:rPr>
+          <w:rFonts w:ascii="Arial" w:hAnsi="Arial" w:cs="Arial"/>
+          <w:color w:val="000000" w:themeColor="text1"/>
+          <w:sz w:val="18"/>
+          <w:szCs w:val="18"/>
+        </w:rPr>
+        <w:t xml:space="preserve">C# with </w:t>
+      </w:r>
+      <w:r>
+        <w:rPr>
+          <w:rFonts w:ascii="Arial" w:hAnsi="Arial" w:cs="Arial"/>
+          <w:color w:val="000000" w:themeColor="text1"/>
+          <w:sz w:val="18"/>
+          <w:szCs w:val="18"/>
+        </w:rPr>
+        <w:t>Microsoft Entity Frameworks</w:t>
       </w:r>
     </w:p>
     <w:p>
@@ -1814,197 +2231,29 @@
           <w:sz w:val="18"/>
           <w:szCs w:val="18"/>
         </w:rPr>
-        <w:t>Creating an A</w:t>
-      </w:r>
-      <w:r>
-        <w:rPr>
-          <w:rFonts w:ascii="Arial" w:hAnsi="Arial" w:cs="Arial"/>
-          <w:color w:val="000000" w:themeColor="text1"/>
-          <w:sz w:val="18"/>
-          <w:szCs w:val="18"/>
-        </w:rPr>
-        <w:t xml:space="preserve">ndroid app with a simulated joystick to allow </w:t>
-      </w:r>
-      <w:r>
-        <w:rPr>
-          <w:rFonts w:ascii="Arial" w:hAnsi="Arial" w:cs="Arial"/>
-          <w:color w:val="000000" w:themeColor="text1"/>
-          <w:sz w:val="18"/>
-          <w:szCs w:val="18"/>
-        </w:rPr>
-        <w:t xml:space="preserve">for easy, wireless </w:t>
-      </w:r>
-      <w:r>
-        <w:rPr>
-          <w:rFonts w:ascii="Arial" w:hAnsi="Arial" w:cs="Arial"/>
-          <w:color w:val="000000" w:themeColor="text1"/>
-          <w:sz w:val="18"/>
-          <w:szCs w:val="18"/>
-        </w:rPr>
-        <w:t xml:space="preserve">control </w:t>
-      </w:r>
-      <w:r>
-        <w:rPr>
-          <w:rFonts w:ascii="Arial" w:hAnsi="Arial" w:cs="Arial"/>
-          <w:color w:val="000000" w:themeColor="text1"/>
-          <w:sz w:val="18"/>
-          <w:szCs w:val="18"/>
-        </w:rPr>
-        <w:t xml:space="preserve">of </w:t>
-      </w:r>
-      <w:r>
-        <w:rPr>
-          <w:rFonts w:ascii="Arial" w:hAnsi="Arial" w:cs="Arial"/>
-          <w:color w:val="000000" w:themeColor="text1"/>
-          <w:sz w:val="18"/>
-          <w:szCs w:val="18"/>
-        </w:rPr>
-        <w:t>the helicopter</w:t>
-      </w:r>
-      <w:r>
-        <w:rPr>
-          <w:rFonts w:ascii="Arial" w:hAnsi="Arial" w:cs="Arial"/>
-          <w:color w:val="000000" w:themeColor="text1"/>
-          <w:sz w:val="18"/>
-          <w:szCs w:val="18"/>
-        </w:rPr>
-        <w:t xml:space="preserve"> </w:t>
-      </w:r>
-    </w:p>
-    <w:p>
-      <w:pPr>
-        <w:spacing w:after="0" w:line="240" w:lineRule="auto"/>
-        <w:rPr>
-          <w:rFonts w:ascii="Arial" w:hAnsi="Arial" w:cs="Arial"/>
-          <w:color w:val="000000" w:themeColor="text1"/>
-          <w:sz w:val="18"/>
-          <w:szCs w:val="18"/>
-        </w:rPr>
-      </w:pPr>
-    </w:p>
-    <w:tbl>
-      <w:tblPr>
-        <w:tblStyle w:val="TableGrid"/>
-        <w:tblW w:w="0" w:type="auto"/>
-        <w:tblBorders>
-          <w:top w:val="none" w:sz="0" w:space="0" w:color="auto"/>
-          <w:left w:val="none" w:sz="0" w:space="0" w:color="auto"/>
-          <w:bottom w:val="none" w:sz="0" w:space="0" w:color="auto"/>
-          <w:right w:val="none" w:sz="0" w:space="0" w:color="auto"/>
-          <w:insideH w:val="none" w:sz="0" w:space="0" w:color="auto"/>
-          <w:insideV w:val="none" w:sz="0" w:space="0" w:color="auto"/>
-        </w:tblBorders>
-        <w:tblLook w:val="04A0" w:firstRow="1" w:lastRow="0" w:firstColumn="1" w:lastColumn="0" w:noHBand="0" w:noVBand="1"/>
-      </w:tblPr>
-      <w:tblGrid>
-        <w:gridCol w:w="6058"/>
-        <w:gridCol w:w="3302"/>
-      </w:tblGrid>
-      <w:tr>
-        <w:tc>
-          <w:tcPr>
-            <w:tcW w:w="6204" w:type="dxa"/>
-          </w:tcPr>
-          <w:p>
-            <w:pPr>
-              <w:rPr>
-                <w:rFonts w:ascii="Arial" w:hAnsi="Arial" w:cs="Arial"/>
-                <w:b/>
-                <w:color w:val="000000" w:themeColor="text1"/>
-                <w:sz w:val="20"/>
-                <w:szCs w:val="20"/>
-              </w:rPr>
-            </w:pPr>
-            <w:r>
-              <w:rPr>
-                <w:rFonts w:ascii="Arial" w:hAnsi="Arial" w:cs="Arial"/>
-                <w:b/>
-                <w:color w:val="000000" w:themeColor="text1"/>
-                <w:sz w:val="20"/>
-                <w:szCs w:val="20"/>
-              </w:rPr>
-              <w:t>Raspberry Pi Internet Monitor</w:t>
-            </w:r>
-          </w:p>
-          <w:p>
-            <w:pPr>
-              <w:rPr>
-                <w:rFonts w:ascii="Arial" w:hAnsi="Arial" w:cs="Arial"/>
-                <w:b/>
-                <w:i/>
-                <w:color w:val="000000" w:themeColor="text1"/>
-                <w:sz w:val="18"/>
-              </w:rPr>
-            </w:pPr>
-            <w:r>
-              <w:rPr>
-                <w:rFonts w:ascii="Arial" w:hAnsi="Arial" w:cs="Arial"/>
-                <w:b/>
-                <w:i/>
-                <w:color w:val="000000" w:themeColor="text1"/>
-                <w:sz w:val="18"/>
-              </w:rPr>
-              <w:t>Personal Project</w:t>
-            </w:r>
-            <w:r>
-              <w:rPr>
-                <w:rFonts w:ascii="Arial" w:hAnsi="Arial" w:cs="Arial"/>
-                <w:b/>
-                <w:i/>
-                <w:color w:val="000000" w:themeColor="text1"/>
-                <w:sz w:val="18"/>
-              </w:rPr>
-              <w:tab/>
-            </w:r>
-            <w:r>
-              <w:rPr>
-                <w:rFonts w:ascii="Arial" w:hAnsi="Arial" w:cs="Arial"/>
-                <w:b/>
-                <w:i/>
-                <w:color w:val="000000" w:themeColor="text1"/>
-                <w:sz w:val="18"/>
-              </w:rPr>
-              <w:tab/>
-            </w:r>
-            <w:r>
-              <w:rPr>
-                <w:rFonts w:ascii="Arial" w:hAnsi="Arial" w:cs="Arial"/>
-                <w:b/>
-                <w:i/>
-                <w:color w:val="000000" w:themeColor="text1"/>
-                <w:sz w:val="18"/>
-              </w:rPr>
-              <w:tab/>
-            </w:r>
-          </w:p>
-        </w:tc>
-        <w:tc>
-          <w:tcPr>
-            <w:tcW w:w="3372" w:type="dxa"/>
-          </w:tcPr>
-          <w:p>
-            <w:pPr>
-              <w:jc w:val="right"/>
-              <w:rPr>
-                <w:rFonts w:ascii="Arial" w:hAnsi="Arial" w:cs="Arial"/>
-                <w:b/>
-                <w:color w:val="000000" w:themeColor="text1"/>
-                <w:sz w:val="18"/>
-              </w:rPr>
-            </w:pPr>
-            <w:r>
-              <w:rPr>
-                <w:rFonts w:ascii="Arial" w:hAnsi="Arial" w:cs="Arial"/>
-                <w:b/>
-                <w:color w:val="000000" w:themeColor="text1"/>
-                <w:sz w:val="18"/>
-              </w:rPr>
-              <w:t>January, 2016 – Present</w:t>
-            </w:r>
-          </w:p>
-        </w:tc>
-      </w:tr>
-    </w:tbl>
+        <w:t>Designed</w:t>
+      </w:r>
+      <w:r>
+        <w:rPr>
+          <w:rFonts w:ascii="Arial" w:hAnsi="Arial" w:cs="Arial"/>
+          <w:color w:val="000000" w:themeColor="text1"/>
+          <w:sz w:val="18"/>
+          <w:szCs w:val="18"/>
+        </w:rPr>
+        <w:t xml:space="preserve"> and developed the PCB electronics for integrating the sensors, motors, and microcontroller using </w:t>
+      </w:r>
+      <w:proofErr w:type="spellStart"/>
+      <w:r>
+        <w:rPr>
+          <w:rFonts w:ascii="Arial" w:hAnsi="Arial" w:cs="Arial"/>
+          <w:color w:val="000000" w:themeColor="text1"/>
+          <w:sz w:val="18"/>
+          <w:szCs w:val="18"/>
+        </w:rPr>
+        <w:t>Altium</w:t>
+      </w:r>
+      <w:proofErr w:type="spellEnd"/>
+    </w:p>
     <w:p>
       <w:pPr>
         <w:pStyle w:val="ListParagraph"/>
@@ -2028,130 +2277,134 @@
           <w:sz w:val="18"/>
           <w:szCs w:val="18"/>
         </w:rPr>
-        <w:t>Acquiring experience and proficiency with Python by d</w:t>
-      </w:r>
-      <w:r>
-        <w:rPr>
-          <w:rFonts w:ascii="Arial" w:hAnsi="Arial" w:cs="Arial"/>
-          <w:color w:val="000000" w:themeColor="text1"/>
-          <w:sz w:val="18"/>
-          <w:szCs w:val="18"/>
-        </w:rPr>
-        <w:t>eveloping</w:t>
-      </w:r>
-      <w:r>
-        <w:rPr>
-          <w:rFonts w:ascii="Arial" w:hAnsi="Arial" w:cs="Arial"/>
-          <w:color w:val="000000" w:themeColor="text1"/>
-          <w:sz w:val="18"/>
-          <w:szCs w:val="18"/>
-        </w:rPr>
-        <w:t xml:space="preserve"> a </w:t>
-      </w:r>
-      <w:r>
-        <w:rPr>
-          <w:rFonts w:ascii="Arial" w:hAnsi="Arial" w:cs="Arial"/>
-          <w:color w:val="000000" w:themeColor="text1"/>
-          <w:sz w:val="18"/>
-          <w:szCs w:val="18"/>
-        </w:rPr>
-        <w:t>small</w:t>
-      </w:r>
-      <w:r>
-        <w:rPr>
-          <w:rFonts w:ascii="Arial" w:hAnsi="Arial" w:cs="Arial"/>
-          <w:color w:val="000000" w:themeColor="text1"/>
-          <w:sz w:val="18"/>
-          <w:szCs w:val="18"/>
-        </w:rPr>
-        <w:t xml:space="preserve"> embedded solution </w:t>
-      </w:r>
-      <w:r>
-        <w:rPr>
-          <w:rFonts w:ascii="Arial" w:hAnsi="Arial" w:cs="Arial"/>
-          <w:color w:val="000000" w:themeColor="text1"/>
-          <w:sz w:val="18"/>
-          <w:szCs w:val="18"/>
-        </w:rPr>
-        <w:t xml:space="preserve">on a Raspberry Pi 2 </w:t>
-      </w:r>
-      <w:r>
-        <w:rPr>
-          <w:rFonts w:ascii="Arial" w:hAnsi="Arial" w:cs="Arial"/>
-          <w:color w:val="000000" w:themeColor="text1"/>
-          <w:sz w:val="18"/>
-          <w:szCs w:val="18"/>
-        </w:rPr>
-        <w:t>in order to monitor the status of my home internet and alert me of connectivity issues</w:t>
-      </w:r>
-    </w:p>
-    <w:p>
-      <w:pPr>
-        <w:pStyle w:val="ListParagraph"/>
-        <w:numPr>
-          <w:ilvl w:val="0"/>
-          <w:numId w:val="3"/>
-        </w:numPr>
-        <w:spacing w:after="0" w:line="240" w:lineRule="auto"/>
-        <w:ind w:left="144" w:hanging="144"/>
-        <w:rPr>
-          <w:rFonts w:ascii="Arial" w:hAnsi="Arial" w:cs="Arial"/>
-          <w:color w:val="000000" w:themeColor="text1"/>
-          <w:sz w:val="18"/>
-          <w:szCs w:val="18"/>
-        </w:rPr>
-      </w:pPr>
-      <w:r>
-        <w:rPr>
-          <w:rFonts w:ascii="Arial" w:hAnsi="Arial" w:cs="Arial"/>
-          <w:color w:val="000000" w:themeColor="text1"/>
-          <w:sz w:val="18"/>
-          <w:szCs w:val="18"/>
-        </w:rPr>
-        <w:t>Implementing</w:t>
-      </w:r>
-      <w:r>
-        <w:rPr>
-          <w:rFonts w:ascii="Arial" w:hAnsi="Arial" w:cs="Arial"/>
-          <w:color w:val="000000" w:themeColor="text1"/>
-          <w:sz w:val="18"/>
-          <w:szCs w:val="18"/>
-        </w:rPr>
-        <w:t xml:space="preserve"> a GUI to allow for easy customization of monitoring parameters, and hardware indicators (LEDs) for easy visual cues of internet status</w:t>
-      </w:r>
-    </w:p>
-    <w:p>
-      <w:pPr>
-        <w:spacing w:after="0" w:line="240" w:lineRule="auto"/>
-        <w:rPr>
-          <w:rFonts w:ascii="Arial" w:hAnsi="Arial" w:cs="Arial"/>
-          <w:color w:val="000000" w:themeColor="text1"/>
-          <w:sz w:val="18"/>
-          <w:szCs w:val="18"/>
-        </w:rPr>
-      </w:pPr>
-    </w:p>
-    <w:p>
-      <w:pPr>
-        <w:spacing w:after="0" w:line="240" w:lineRule="auto"/>
-        <w:rPr>
-          <w:rFonts w:ascii="Arial" w:hAnsi="Arial" w:cs="Arial"/>
-          <w:color w:val="000000" w:themeColor="text1"/>
-          <w:sz w:val="18"/>
-          <w:szCs w:val="18"/>
-        </w:rPr>
-      </w:pPr>
-    </w:p>
-    <w:p>
-      <w:pPr>
-        <w:spacing w:after="0" w:line="240" w:lineRule="auto"/>
-        <w:rPr>
-          <w:rFonts w:ascii="Arial" w:hAnsi="Arial" w:cs="Arial"/>
-          <w:color w:val="000000" w:themeColor="text1"/>
-          <w:sz w:val="18"/>
-          <w:szCs w:val="18"/>
-        </w:rPr>
-      </w:pPr>
+        <w:t>C</w:t>
+      </w:r>
+      <w:r>
+        <w:rPr>
+          <w:rFonts w:ascii="Arial" w:hAnsi="Arial" w:cs="Arial"/>
+          <w:color w:val="000000" w:themeColor="text1"/>
+          <w:sz w:val="18"/>
+          <w:szCs w:val="18"/>
+        </w:rPr>
+        <w:t>reated</w:t>
+      </w:r>
+      <w:r>
+        <w:rPr>
+          <w:rFonts w:ascii="Arial" w:hAnsi="Arial" w:cs="Arial"/>
+          <w:color w:val="000000" w:themeColor="text1"/>
+          <w:sz w:val="18"/>
+          <w:szCs w:val="18"/>
+        </w:rPr>
+        <w:t xml:space="preserve"> an A</w:t>
+      </w:r>
+      <w:r>
+        <w:rPr>
+          <w:rFonts w:ascii="Arial" w:hAnsi="Arial" w:cs="Arial"/>
+          <w:color w:val="000000" w:themeColor="text1"/>
+          <w:sz w:val="18"/>
+          <w:szCs w:val="18"/>
+        </w:rPr>
+        <w:t>ndroid</w:t>
+      </w:r>
+      <w:r>
+        <w:rPr>
+          <w:rFonts w:ascii="Arial" w:hAnsi="Arial" w:cs="Arial"/>
+          <w:color w:val="000000" w:themeColor="text1"/>
+          <w:sz w:val="18"/>
+          <w:szCs w:val="18"/>
+        </w:rPr>
+        <w:t xml:space="preserve"> app (using Bluetooth and threading)</w:t>
+      </w:r>
+      <w:r>
+        <w:rPr>
+          <w:rFonts w:ascii="Arial" w:hAnsi="Arial" w:cs="Arial"/>
+          <w:color w:val="000000" w:themeColor="text1"/>
+          <w:sz w:val="18"/>
+          <w:szCs w:val="18"/>
+        </w:rPr>
+        <w:t xml:space="preserve"> with a simulated joystick</w:t>
+      </w:r>
+      <w:r>
+        <w:rPr>
+          <w:rFonts w:ascii="Arial" w:hAnsi="Arial" w:cs="Arial"/>
+          <w:color w:val="000000" w:themeColor="text1"/>
+          <w:sz w:val="18"/>
+          <w:szCs w:val="18"/>
+        </w:rPr>
+        <w:t xml:space="preserve"> and real-time graphing</w:t>
+      </w:r>
+      <w:r>
+        <w:rPr>
+          <w:rFonts w:ascii="Arial" w:hAnsi="Arial" w:cs="Arial"/>
+          <w:color w:val="000000" w:themeColor="text1"/>
+          <w:sz w:val="18"/>
+          <w:szCs w:val="18"/>
+        </w:rPr>
+        <w:t xml:space="preserve"> to allow </w:t>
+      </w:r>
+      <w:r>
+        <w:rPr>
+          <w:rFonts w:ascii="Arial" w:hAnsi="Arial" w:cs="Arial"/>
+          <w:color w:val="000000" w:themeColor="text1"/>
+          <w:sz w:val="18"/>
+          <w:szCs w:val="18"/>
+        </w:rPr>
+        <w:t xml:space="preserve">for easy, </w:t>
+      </w:r>
+      <w:r>
+        <w:rPr>
+          <w:rFonts w:ascii="Arial" w:hAnsi="Arial" w:cs="Arial"/>
+          <w:color w:val="000000" w:themeColor="text1"/>
+          <w:sz w:val="18"/>
+          <w:szCs w:val="18"/>
+        </w:rPr>
+        <w:t>handheld</w:t>
+      </w:r>
+      <w:r>
+        <w:rPr>
+          <w:rFonts w:ascii="Arial" w:hAnsi="Arial" w:cs="Arial"/>
+          <w:color w:val="000000" w:themeColor="text1"/>
+          <w:sz w:val="18"/>
+          <w:szCs w:val="18"/>
+        </w:rPr>
+        <w:t xml:space="preserve"> </w:t>
+      </w:r>
+      <w:r>
+        <w:rPr>
+          <w:rFonts w:ascii="Arial" w:hAnsi="Arial" w:cs="Arial"/>
+          <w:color w:val="000000" w:themeColor="text1"/>
+          <w:sz w:val="18"/>
+          <w:szCs w:val="18"/>
+        </w:rPr>
+        <w:t xml:space="preserve">control </w:t>
+      </w:r>
+      <w:r>
+        <w:rPr>
+          <w:rFonts w:ascii="Arial" w:hAnsi="Arial" w:cs="Arial"/>
+          <w:color w:val="000000" w:themeColor="text1"/>
+          <w:sz w:val="18"/>
+          <w:szCs w:val="18"/>
+        </w:rPr>
+        <w:t xml:space="preserve">of </w:t>
+      </w:r>
+      <w:r>
+        <w:rPr>
+          <w:rFonts w:ascii="Arial" w:hAnsi="Arial" w:cs="Arial"/>
+          <w:color w:val="000000" w:themeColor="text1"/>
+          <w:sz w:val="18"/>
+          <w:szCs w:val="18"/>
+        </w:rPr>
+        <w:t>the helicopter</w:t>
+      </w:r>
+      <w:r>
+        <w:rPr>
+          <w:rFonts w:ascii="Arial" w:hAnsi="Arial" w:cs="Arial"/>
+          <w:color w:val="000000" w:themeColor="text1"/>
+          <w:sz w:val="18"/>
+          <w:szCs w:val="18"/>
+        </w:rPr>
+        <w:t xml:space="preserve"> </w:t>
+      </w:r>
     </w:p>
     <w:p>
       <w:pPr>
@@ -2449,7 +2702,6 @@
                 <w:sz w:val="18"/>
               </w:rPr>
             </w:pPr>
-            <w:proofErr w:type="spellStart"/>
             <w:r>
               <w:rPr>
                 <w:rFonts w:ascii="Arial" w:hAnsi="Arial" w:cs="Arial"/>
@@ -2458,18 +2710,7 @@
                 <w:color w:val="000000" w:themeColor="text1"/>
                 <w:sz w:val="18"/>
               </w:rPr>
-              <w:t>nwHacks</w:t>
-            </w:r>
-            <w:proofErr w:type="spellEnd"/>
-            <w:r>
-              <w:rPr>
-                <w:rFonts w:ascii="Arial" w:hAnsi="Arial" w:cs="Arial"/>
-                <w:b/>
-                <w:i/>
-                <w:color w:val="000000" w:themeColor="text1"/>
-                <w:sz w:val="18"/>
-              </w:rPr>
-              <w:t xml:space="preserve"> Hackathon</w:t>
+              <w:t>nwHacks Hackathon</w:t>
             </w:r>
             <w:r>
               <w:rPr>
@@ -3005,7 +3246,7 @@
                 <w:color w:val="000000" w:themeColor="text1"/>
                 <w:sz w:val="18"/>
               </w:rPr>
-              <w:t>Electronic Patient Data Transfer Solution</w:t>
+              <w:t>Electronic Patient Data Transfer</w:t>
             </w:r>
             <w:r>
               <w:rPr>
@@ -3015,7 +3256,7 @@
                 <w:color w:val="000000" w:themeColor="text1"/>
                 <w:sz w:val="18"/>
               </w:rPr>
-              <w:tab/>
+              <w:t xml:space="preserve"> - Advisor</w:t>
             </w:r>
             <w:r>
               <w:rPr>
@@ -3541,7 +3782,6 @@
                 <w:lang w:val="fr-CA"/>
               </w:rPr>
             </w:pPr>
-            <w:proofErr w:type="spellStart"/>
             <w:r>
               <w:rPr>
                 <w:rFonts w:ascii="Arial" w:hAnsi="Arial" w:cs="Arial"/>
@@ -3550,18 +3790,7 @@
                 <w:sz w:val="20"/>
                 <w:lang w:val="fr-CA"/>
               </w:rPr>
-              <w:t>Agilent</w:t>
-            </w:r>
-            <w:proofErr w:type="spellEnd"/>
-            <w:r>
-              <w:rPr>
-                <w:rFonts w:ascii="Arial" w:hAnsi="Arial" w:cs="Arial"/>
-                <w:b/>
-                <w:color w:val="000000" w:themeColor="text1"/>
-                <w:sz w:val="20"/>
-                <w:lang w:val="fr-CA"/>
-              </w:rPr>
-              <w:t xml:space="preserve"> Technologies, Santa Clara, </w:t>
+              <w:t xml:space="preserve">Agilent Technologies, Santa Clara, </w:t>
             </w:r>
             <w:proofErr w:type="gramStart"/>
             <w:r>
@@ -3962,7 +4191,6 @@
           <w:sz w:val="19"/>
           <w:szCs w:val="19"/>
         </w:rPr>
-        <w:lastRenderedPageBreak/>
         <w:t>UBC Open Robotics</w:t>
       </w:r>
     </w:p>
@@ -4042,7 +4270,6 @@
           <w:sz w:val="19"/>
           <w:szCs w:val="19"/>
         </w:rPr>
-        <w:lastRenderedPageBreak/>
         <w:t>May</w:t>
       </w:r>
       <w:r>
@@ -4063,7 +4290,17 @@
           <w:sz w:val="19"/>
           <w:szCs w:val="19"/>
         </w:rPr>
-        <w:t xml:space="preserve"> 2014 – Present</w:t>
+        <w:t xml:space="preserve"> 2014 – </w:t>
+      </w:r>
+      <w:r>
+        <w:rPr>
+          <w:rFonts w:ascii="Arial" w:hAnsi="Arial" w:cs="Arial"/>
+          <w:b/>
+          <w:color w:val="000000" w:themeColor="text1"/>
+          <w:sz w:val="19"/>
+          <w:szCs w:val="19"/>
+        </w:rPr>
+        <w:t>September, 2015</w:t>
       </w:r>
     </w:p>
     <w:p>
@@ -4450,12 +4687,12 @@
 <w:numbering xmlns:wpc="http://schemas.microsoft.com/office/word/2010/wordprocessingCanvas" xmlns:cx="http://schemas.microsoft.com/office/drawing/2014/chartex" xmlns:cx1="http://schemas.microsoft.com/office/drawing/2015/9/8/chartex" xmlns:cx2="http://schemas.microsoft.com/office/drawing/2015/10/21/chartex" xmlns:mc="http://schemas.openxmlformats.org/markup-compatibility/2006" xmlns:o="urn:schemas-microsoft-com:office:office" xmlns:r="http://schemas.openxmlformats.org/officeDocument/2006/relationships" xmlns:m="http://schemas.openxmlformats.org/officeDocument/2006/math" xmlns:v="urn:schemas-microsoft-com:vml" xmlns:wp14="http://schemas.microsoft.com/office/word/2010/wordprocessingDrawing" xmlns:wp="http://schemas.openxmlformats.org/drawingml/2006/wordprocessingDrawing" xmlns:w10="urn:schemas-microsoft-com:office:word" xmlns:w="http://schemas.openxmlformats.org/wordprocessingml/2006/main" xmlns:w14="http://schemas.microsoft.com/office/word/2010/wordml" xmlns:w15="http://schemas.microsoft.com/office/word/2012/wordml" xmlns:w16se="http://schemas.microsoft.com/office/word/2015/wordml/symex" xmlns:wpg="http://schemas.microsoft.com/office/word/2010/wordprocessingGroup" xmlns:wpi="http://schemas.microsoft.com/office/word/2010/wordprocessingInk" xmlns:wne="http://schemas.microsoft.com/office/word/2006/wordml" xmlns:wps="http://schemas.microsoft.com/office/word/2010/wordprocessingShape" mc:Ignorable="w14 w15 w16se wp14">
   <w:numPicBullet w:numPicBulletId="0">
     <w:pict>
-      <v:rect id="_x0000_i1038" style="width:0;height:1.5pt" o:hralign="center" o:bullet="t" o:hrstd="t" o:hr="t" fillcolor="#a0a0a0" stroked="f"/>
+      <v:rect id="_x0000_i1028" style="width:0;height:1.5pt" o:hralign="center" o:bullet="t" o:hrstd="t" o:hr="t" fillcolor="#a0a0a0" stroked="f"/>
     </w:pict>
   </w:numPicBullet>
   <w:numPicBullet w:numPicBulletId="1">
     <w:pict>
-      <v:rect id="_x0000_i1039" style="width:0;height:1.5pt" o:hralign="center" o:bullet="t" o:hrstd="t" o:hr="t" fillcolor="#a0a0a0" stroked="f"/>
+      <v:rect id="_x0000_i1029" style="width:0;height:1.5pt" o:hralign="center" o:bullet="t" o:hrstd="t" o:hr="t" fillcolor="#a0a0a0" stroked="f"/>
     </w:pict>
   </w:numPicBullet>
   <w:abstractNum w:abstractNumId="0" w15:restartNumberingAfterBreak="0">
@@ -4942,7 +5179,7 @@
       </w:pPr>
     </w:pPrDefault>
   </w:docDefaults>
-  <w:latentStyles w:defLockedState="0" w:defUIPriority="99" w:defSemiHidden="0" w:defUnhideWhenUsed="0" w:defQFormat="0" w:count="372">
+  <w:latentStyles w:defLockedState="0" w:defUIPriority="99" w:defSemiHidden="0" w:defUnhideWhenUsed="0" w:defQFormat="0" w:count="373">
     <w:lsdException w:name="Normal" w:uiPriority="0" w:qFormat="1"/>
     <w:lsdException w:name="heading 1" w:uiPriority="9" w:qFormat="1"/>
     <w:lsdException w:name="heading 2" w:semiHidden="1" w:uiPriority="9" w:unhideWhenUsed="1" w:qFormat="1"/>
@@ -5048,6 +5285,7 @@
     <w:lsdException w:name="HTML Sample" w:semiHidden="1" w:unhideWhenUsed="1"/>
     <w:lsdException w:name="HTML Typewriter" w:semiHidden="1" w:unhideWhenUsed="1"/>
     <w:lsdException w:name="HTML Variable" w:semiHidden="1" w:unhideWhenUsed="1"/>
+    <w:lsdException w:name="Normal Table" w:semiHidden="1" w:unhideWhenUsed="1"/>
     <w:lsdException w:name="annotation subject" w:semiHidden="1" w:unhideWhenUsed="1"/>
     <w:lsdException w:name="No List" w:semiHidden="1" w:unhideWhenUsed="1"/>
     <w:lsdException w:name="Outline List 1" w:semiHidden="1" w:unhideWhenUsed="1"/>
@@ -5094,8 +5332,10 @@
     <w:lsdException w:name="Table Subtle 2" w:semiHidden="1" w:unhideWhenUsed="1"/>
     <w:lsdException w:name="Table Web 1" w:semiHidden="1" w:unhideWhenUsed="1"/>
     <w:lsdException w:name="Table Web 2" w:semiHidden="1" w:unhideWhenUsed="1"/>
+    <w:lsdException w:name="Table Web 3" w:semiHidden="1" w:unhideWhenUsed="1"/>
     <w:lsdException w:name="Balloon Text" w:semiHidden="1" w:unhideWhenUsed="1"/>
     <w:lsdException w:name="Table Grid" w:uiPriority="59"/>
+    <w:lsdException w:name="Table Theme" w:semiHidden="1" w:unhideWhenUsed="1"/>
     <w:lsdException w:name="Placeholder Text" w:semiHidden="1"/>
     <w:lsdException w:name="No Spacing" w:uiPriority="1" w:qFormat="1"/>
     <w:lsdException w:name="Light Shading" w:uiPriority="60"/>
@@ -5312,6 +5552,7 @@
     <w:lsdException w:name="List Table 6 Colorful Accent 6" w:uiPriority="51"/>
     <w:lsdException w:name="List Table 7 Colorful Accent 6" w:uiPriority="52"/>
     <w:lsdException w:name="Mention" w:semiHidden="1" w:unhideWhenUsed="1"/>
+    <w:lsdException w:name="Smart Hyperlink" w:semiHidden="1" w:unhideWhenUsed="1"/>
   </w:latentStyles>
   <w:style w:type="paragraph" w:default="1" w:styleId="Normal">
     <w:name w:val="Normal"/>
@@ -5714,7 +5955,7 @@
     <w:charset w:val="00"/>
     <w:family w:val="roman"/>
     <w:pitch w:val="variable"/>
-    <w:sig w:usb0="E0002EFF" w:usb1="C0007843" w:usb2="00000009" w:usb3="00000000" w:csb0="000001FF" w:csb1="00000000"/>
+    <w:sig w:usb0="E0002EFF" w:usb1="C000785B" w:usb2="00000009" w:usb3="00000000" w:csb0="000001FF" w:csb1="00000000"/>
   </w:font>
   <w:font w:name="Courier New">
     <w:panose1 w:val="02070309020205020404"/>
@@ -5735,7 +5976,7 @@
     <w:charset w:val="00"/>
     <w:family w:val="swiss"/>
     <w:pitch w:val="variable"/>
-    <w:sig w:usb0="E00002FF" w:usb1="4000ACFF" w:usb2="00000001" w:usb3="00000000" w:csb0="0000019F" w:csb1="00000000"/>
+    <w:sig w:usb0="E0002AFF" w:usb1="C000247B" w:usb2="00000009" w:usb3="00000000" w:csb0="000001FF" w:csb1="00000000"/>
   </w:font>
   <w:font w:name="Tahoma">
     <w:panose1 w:val="020B0604030504040204"/>
@@ -5802,7 +6043,7 @@
     <w:charset w:val="00"/>
     <w:family w:val="swiss"/>
     <w:pitch w:val="variable"/>
-    <w:sig w:usb0="A00002EF" w:usb1="4000207B" w:usb2="00000000" w:usb3="00000000" w:csb0="0000019F" w:csb1="00000000"/>
+    <w:sig w:usb0="E0002AFF" w:usb1="C000247B" w:usb2="00000009" w:usb3="00000000" w:csb0="000001FF" w:csb1="00000000"/>
   </w:font>
 </w:fonts>
 </file>
@@ -5818,6 +6059,7 @@
   </w:compat>
   <w:rsids>
     <w:rsidRoot w:val="00686542"/>
+    <w:rsid w:val="000115C8"/>
     <w:rsid w:val="00017A02"/>
     <w:rsid w:val="0009475D"/>
     <w:rsid w:val="00263164"/>
@@ -5833,11 +6075,14 @@
     <w:rsid w:val="006F5C1B"/>
     <w:rsid w:val="007209D3"/>
     <w:rsid w:val="007429FB"/>
+    <w:rsid w:val="00767565"/>
     <w:rsid w:val="00782D4D"/>
     <w:rsid w:val="008B372F"/>
     <w:rsid w:val="00900997"/>
     <w:rsid w:val="009122E1"/>
     <w:rsid w:val="00A37D6D"/>
+    <w:rsid w:val="00A40D9F"/>
+    <w:rsid w:val="00A45C73"/>
     <w:rsid w:val="00AB10F3"/>
     <w:rsid w:val="00AD00D5"/>
     <w:rsid w:val="00AD6EE1"/>
@@ -5890,7 +6135,7 @@
       </w:pPr>
     </w:pPrDefault>
   </w:docDefaults>
-  <w:latentStyles w:defLockedState="0" w:defUIPriority="99" w:defSemiHidden="0" w:defUnhideWhenUsed="0" w:defQFormat="0" w:count="372">
+  <w:latentStyles w:defLockedState="0" w:defUIPriority="99" w:defSemiHidden="0" w:defUnhideWhenUsed="0" w:defQFormat="0" w:count="373">
     <w:lsdException w:name="Normal" w:uiPriority="0" w:qFormat="1"/>
     <w:lsdException w:name="heading 1" w:uiPriority="9" w:qFormat="1"/>
     <w:lsdException w:name="heading 2" w:semiHidden="1" w:uiPriority="9" w:unhideWhenUsed="1" w:qFormat="1"/>
@@ -5996,6 +6241,7 @@
     <w:lsdException w:name="HTML Sample" w:semiHidden="1" w:unhideWhenUsed="1"/>
     <w:lsdException w:name="HTML Typewriter" w:semiHidden="1" w:unhideWhenUsed="1"/>
     <w:lsdException w:name="HTML Variable" w:semiHidden="1" w:unhideWhenUsed="1"/>
+    <w:lsdException w:name="Normal Table" w:semiHidden="1" w:unhideWhenUsed="1"/>
     <w:lsdException w:name="annotation subject" w:semiHidden="1" w:unhideWhenUsed="1"/>
     <w:lsdException w:name="No List" w:semiHidden="1" w:unhideWhenUsed="1"/>
     <w:lsdException w:name="Outline List 1" w:semiHidden="1" w:unhideWhenUsed="1"/>
@@ -6042,8 +6288,10 @@
     <w:lsdException w:name="Table Subtle 2" w:semiHidden="1" w:unhideWhenUsed="1"/>
     <w:lsdException w:name="Table Web 1" w:semiHidden="1" w:unhideWhenUsed="1"/>
     <w:lsdException w:name="Table Web 2" w:semiHidden="1" w:unhideWhenUsed="1"/>
+    <w:lsdException w:name="Table Web 3" w:semiHidden="1" w:unhideWhenUsed="1"/>
     <w:lsdException w:name="Balloon Text" w:semiHidden="1" w:unhideWhenUsed="1"/>
     <w:lsdException w:name="Table Grid" w:uiPriority="59"/>
+    <w:lsdException w:name="Table Theme" w:semiHidden="1" w:unhideWhenUsed="1"/>
     <w:lsdException w:name="Placeholder Text" w:semiHidden="1"/>
     <w:lsdException w:name="No Spacing" w:uiPriority="1" w:qFormat="1"/>
     <w:lsdException w:name="Light Shading" w:uiPriority="60"/>
@@ -6260,6 +6508,7 @@
     <w:lsdException w:name="List Table 6 Colorful Accent 6" w:uiPriority="51"/>
     <w:lsdException w:name="List Table 7 Colorful Accent 6" w:uiPriority="52"/>
     <w:lsdException w:name="Mention" w:semiHidden="1" w:unhideWhenUsed="1"/>
+    <w:lsdException w:name="Smart Hyperlink" w:semiHidden="1" w:unhideWhenUsed="1"/>
   </w:latentStyles>
   <w:style w:type="paragraph" w:default="1" w:styleId="Normal">
     <w:name w:val="Normal"/>
@@ -6668,7 +6917,7 @@
 </file>
 
 <file path=customXml/itemProps1.xml><?xml version="1.0" encoding="utf-8"?>
-<ds:datastoreItem xmlns:ds="http://schemas.openxmlformats.org/officeDocument/2006/customXml" ds:itemID="{162CDEB0-E8AB-434C-9D0B-DB90126F2511}">
+<ds:datastoreItem xmlns:ds="http://schemas.openxmlformats.org/officeDocument/2006/customXml" ds:itemID="{6F1DCE7E-E2F2-4F5A-91B6-429D194777EE}">
   <ds:schemaRefs>
     <ds:schemaRef ds:uri="http://schemas.openxmlformats.org/officeDocument/2006/bibliography"/>
   </ds:schemaRefs>

</xml_diff>